<commit_message>
Added Data Management Strategy Section
</commit_message>
<xml_diff>
--- a/MTTS Software Requirements Specification.docx
+++ b/MTTS Software Requirements Specification.docx
@@ -394,7 +394,7 @@
           <w:rFonts w:ascii="Times New Roman" w:hAnsi="Times New Roman" w:cs="Times New Roman"/>
         </w:rPr>
       </w:pPr>
-      <w:bookmarkStart w:id="1" w:name="_Toc180687441"/>
+      <w:bookmarkStart w:id="1" w:name="_Toc181908247"/>
       <w:r>
         <w:rPr>
           <w:rFonts w:ascii="Times New Roman" w:hAnsi="Times New Roman" w:cs="Times New Roman"/>
@@ -1029,6 +1029,13 @@
                 <w:rFonts w:ascii="Times New Roman" w:hAnsi="Times New Roman" w:cs="Times New Roman"/>
               </w:rPr>
             </w:pPr>
+            <w:r>
+              <w:rPr>
+                <w:rFonts w:ascii="Times New Roman" w:hAnsi="Times New Roman" w:cs="Times New Roman"/>
+              </w:rPr>
+              <w:lastRenderedPageBreak/>
+              <w:t>11/7/24</w:t>
+            </w:r>
           </w:p>
         </w:tc>
         <w:tc>
@@ -1045,6 +1052,26 @@
                 <w:rFonts w:ascii="Times New Roman" w:hAnsi="Times New Roman" w:cs="Times New Roman"/>
               </w:rPr>
             </w:pPr>
+            <w:r>
+              <w:rPr>
+                <w:rFonts w:ascii="Times New Roman" w:hAnsi="Times New Roman" w:cs="Times New Roman"/>
+              </w:rPr>
+              <w:t xml:space="preserve">Added Data </w:t>
+            </w:r>
+            <w:proofErr w:type="spellStart"/>
+            <w:r>
+              <w:rPr>
+                <w:rFonts w:ascii="Times New Roman" w:hAnsi="Times New Roman" w:cs="Times New Roman"/>
+              </w:rPr>
+              <w:t>Mgmnt</w:t>
+            </w:r>
+            <w:proofErr w:type="spellEnd"/>
+            <w:r>
+              <w:rPr>
+                <w:rFonts w:ascii="Times New Roman" w:hAnsi="Times New Roman" w:cs="Times New Roman"/>
+              </w:rPr>
+              <w:t>. Strategy</w:t>
+            </w:r>
           </w:p>
         </w:tc>
         <w:tc>
@@ -1055,6 +1082,70 @@
               <w:bottom w:w="0" w:type="dxa"/>
             </w:tcMar>
           </w:tcPr>
+          <w:p>
+            <w:pPr>
+              <w:jc w:val="center"/>
+              <w:rPr>
+                <w:rFonts w:ascii="Times New Roman" w:hAnsi="Times New Roman" w:cs="Times New Roman"/>
+                <w:sz w:val="32"/>
+                <w:szCs w:val="32"/>
+              </w:rPr>
+            </w:pPr>
+            <w:r>
+              <w:rPr>
+                <w:rFonts w:ascii="Times New Roman" w:hAnsi="Times New Roman" w:cs="Times New Roman"/>
+              </w:rPr>
+              <w:t>Matthew Kloth</w:t>
+            </w:r>
+          </w:p>
+          <w:p>
+            <w:pPr>
+              <w:jc w:val="center"/>
+              <w:rPr>
+                <w:rFonts w:ascii="Times New Roman" w:hAnsi="Times New Roman" w:cs="Times New Roman"/>
+                <w:sz w:val="32"/>
+                <w:szCs w:val="32"/>
+              </w:rPr>
+            </w:pPr>
+            <w:r>
+              <w:rPr>
+                <w:rFonts w:ascii="Times New Roman" w:hAnsi="Times New Roman" w:cs="Times New Roman"/>
+              </w:rPr>
+              <w:t>Doan Quoc Tien Nguyen</w:t>
+            </w:r>
+          </w:p>
+          <w:p>
+            <w:pPr>
+              <w:jc w:val="center"/>
+              <w:rPr>
+                <w:rFonts w:ascii="Times New Roman" w:hAnsi="Times New Roman" w:cs="Times New Roman"/>
+                <w:sz w:val="32"/>
+                <w:szCs w:val="32"/>
+              </w:rPr>
+            </w:pPr>
+            <w:r>
+              <w:rPr>
+                <w:rFonts w:ascii="Times New Roman" w:hAnsi="Times New Roman" w:cs="Times New Roman"/>
+              </w:rPr>
+              <w:t>Jingyi Chen</w:t>
+            </w:r>
+          </w:p>
+          <w:p>
+            <w:pPr>
+              <w:jc w:val="center"/>
+              <w:rPr>
+                <w:rFonts w:ascii="Times New Roman" w:hAnsi="Times New Roman" w:cs="Times New Roman"/>
+                <w:sz w:val="32"/>
+                <w:szCs w:val="32"/>
+              </w:rPr>
+            </w:pPr>
+            <w:r>
+              <w:rPr>
+                <w:rFonts w:ascii="Times New Roman" w:hAnsi="Times New Roman" w:cs="Times New Roman"/>
+              </w:rPr>
+              <w:t>Julio Nevarez</w:t>
+            </w:r>
+          </w:p>
           <w:p>
             <w:pPr>
               <w:rPr>
@@ -1177,7 +1268,7 @@
             </w:rPr>
             <w:fldChar w:fldCharType="separate"/>
           </w:r>
-          <w:hyperlink w:anchor="_Toc180687441" w:history="1">
+          <w:hyperlink w:anchor="_Toc181908247" w:history="1">
             <w:r>
               <w:rPr>
                 <w:rStyle w:val="Hyperlink"/>
@@ -1205,7 +1296,7 @@
                 <w:noProof/>
                 <w:webHidden/>
               </w:rPr>
-              <w:instrText xml:space="preserve"> PAGEREF _Toc180687441 \h </w:instrText>
+              <w:instrText xml:space="preserve"> PAGEREF _Toc181908247 \h </w:instrText>
             </w:r>
             <w:r>
               <w:rPr>
@@ -1249,7 +1340,7 @@
               <w14:ligatures w14:val="standardContextual"/>
             </w:rPr>
           </w:pPr>
-          <w:hyperlink w:anchor="_Toc180687442" w:history="1">
+          <w:hyperlink w:anchor="_Toc181908248" w:history="1">
             <w:r>
               <w:rPr>
                 <w:rStyle w:val="Hyperlink"/>
@@ -1277,7 +1368,7 @@
                 <w:noProof/>
                 <w:webHidden/>
               </w:rPr>
-              <w:instrText xml:space="preserve"> PAGEREF _Toc180687442 \h </w:instrText>
+              <w:instrText xml:space="preserve"> PAGEREF _Toc181908248 \h </w:instrText>
             </w:r>
             <w:r>
               <w:rPr>
@@ -1321,7 +1412,7 @@
               <w14:ligatures w14:val="standardContextual"/>
             </w:rPr>
           </w:pPr>
-          <w:hyperlink w:anchor="_Toc180687443" w:history="1">
+          <w:hyperlink w:anchor="_Toc181908249" w:history="1">
             <w:r>
               <w:rPr>
                 <w:rStyle w:val="Hyperlink"/>
@@ -1349,7 +1440,7 @@
                 <w:noProof/>
                 <w:webHidden/>
               </w:rPr>
-              <w:instrText xml:space="preserve"> PAGEREF _Toc180687443 \h </w:instrText>
+              <w:instrText xml:space="preserve"> PAGEREF _Toc181908249 \h </w:instrText>
             </w:r>
             <w:r>
               <w:rPr>
@@ -1393,7 +1484,7 @@
               <w14:ligatures w14:val="standardContextual"/>
             </w:rPr>
           </w:pPr>
-          <w:hyperlink w:anchor="_Toc180687444" w:history="1">
+          <w:hyperlink w:anchor="_Toc181908250" w:history="1">
             <w:r>
               <w:rPr>
                 <w:rStyle w:val="Hyperlink"/>
@@ -1421,7 +1512,7 @@
                 <w:noProof/>
                 <w:webHidden/>
               </w:rPr>
-              <w:instrText xml:space="preserve"> PAGEREF _Toc180687444 \h </w:instrText>
+              <w:instrText xml:space="preserve"> PAGEREF _Toc181908250 \h </w:instrText>
             </w:r>
             <w:r>
               <w:rPr>
@@ -1465,7 +1556,7 @@
               <w14:ligatures w14:val="standardContextual"/>
             </w:rPr>
           </w:pPr>
-          <w:hyperlink w:anchor="_Toc180687445" w:history="1">
+          <w:hyperlink w:anchor="_Toc181908251" w:history="1">
             <w:r>
               <w:rPr>
                 <w:rStyle w:val="Hyperlink"/>
@@ -1493,7 +1584,7 @@
                 <w:noProof/>
                 <w:webHidden/>
               </w:rPr>
-              <w:instrText xml:space="preserve"> PAGEREF _Toc180687445 \h </w:instrText>
+              <w:instrText xml:space="preserve"> PAGEREF _Toc181908251 \h </w:instrText>
             </w:r>
             <w:r>
               <w:rPr>
@@ -1537,7 +1628,7 @@
               <w14:ligatures w14:val="standardContextual"/>
             </w:rPr>
           </w:pPr>
-          <w:hyperlink w:anchor="_Toc180687446" w:history="1">
+          <w:hyperlink w:anchor="_Toc181908252" w:history="1">
             <w:r>
               <w:rPr>
                 <w:rStyle w:val="Hyperlink"/>
@@ -1565,7 +1656,7 @@
                 <w:noProof/>
                 <w:webHidden/>
               </w:rPr>
-              <w:instrText xml:space="preserve"> PAGEREF _Toc180687446 \h </w:instrText>
+              <w:instrText xml:space="preserve"> PAGEREF _Toc181908252 \h </w:instrText>
             </w:r>
             <w:r>
               <w:rPr>
@@ -1609,7 +1700,7 @@
               <w14:ligatures w14:val="standardContextual"/>
             </w:rPr>
           </w:pPr>
-          <w:hyperlink w:anchor="_Toc180687447" w:history="1">
+          <w:hyperlink w:anchor="_Toc181908253" w:history="1">
             <w:r>
               <w:rPr>
                 <w:rStyle w:val="Hyperlink"/>
@@ -1637,7 +1728,7 @@
                 <w:noProof/>
                 <w:webHidden/>
               </w:rPr>
-              <w:instrText xml:space="preserve"> PAGEREF _Toc180687447 \h </w:instrText>
+              <w:instrText xml:space="preserve"> PAGEREF _Toc181908253 \h </w:instrText>
             </w:r>
             <w:r>
               <w:rPr>
@@ -1681,7 +1772,7 @@
               <w14:ligatures w14:val="standardContextual"/>
             </w:rPr>
           </w:pPr>
-          <w:hyperlink w:anchor="_Toc180687448" w:history="1">
+          <w:hyperlink w:anchor="_Toc181908254" w:history="1">
             <w:r>
               <w:rPr>
                 <w:rStyle w:val="Hyperlink"/>
@@ -1709,7 +1800,7 @@
                 <w:noProof/>
                 <w:webHidden/>
               </w:rPr>
-              <w:instrText xml:space="preserve"> PAGEREF _Toc180687448 \h </w:instrText>
+              <w:instrText xml:space="preserve"> PAGEREF _Toc181908254 \h </w:instrText>
             </w:r>
             <w:r>
               <w:rPr>
@@ -1753,7 +1844,7 @@
               <w14:ligatures w14:val="standardContextual"/>
             </w:rPr>
           </w:pPr>
-          <w:hyperlink w:anchor="_Toc180687449" w:history="1">
+          <w:hyperlink w:anchor="_Toc181908255" w:history="1">
             <w:r>
               <w:rPr>
                 <w:rStyle w:val="Hyperlink"/>
@@ -1781,7 +1872,7 @@
                 <w:noProof/>
                 <w:webHidden/>
               </w:rPr>
-              <w:instrText xml:space="preserve"> PAGEREF _Toc180687449 \h </w:instrText>
+              <w:instrText xml:space="preserve"> PAGEREF _Toc181908255 \h </w:instrText>
             </w:r>
             <w:r>
               <w:rPr>
@@ -1825,7 +1916,7 @@
               <w14:ligatures w14:val="standardContextual"/>
             </w:rPr>
           </w:pPr>
-          <w:hyperlink w:anchor="_Toc180687450" w:history="1">
+          <w:hyperlink w:anchor="_Toc181908256" w:history="1">
             <w:r>
               <w:rPr>
                 <w:rStyle w:val="Hyperlink"/>
@@ -1853,7 +1944,7 @@
                 <w:noProof/>
                 <w:webHidden/>
               </w:rPr>
-              <w:instrText xml:space="preserve"> PAGEREF _Toc180687450 \h </w:instrText>
+              <w:instrText xml:space="preserve"> PAGEREF _Toc181908256 \h </w:instrText>
             </w:r>
             <w:r>
               <w:rPr>
@@ -1897,7 +1988,7 @@
               <w14:ligatures w14:val="standardContextual"/>
             </w:rPr>
           </w:pPr>
-          <w:hyperlink w:anchor="_Toc180687451" w:history="1">
+          <w:hyperlink w:anchor="_Toc181908257" w:history="1">
             <w:r>
               <w:rPr>
                 <w:rStyle w:val="Hyperlink"/>
@@ -1925,7 +2016,7 @@
                 <w:noProof/>
                 <w:webHidden/>
               </w:rPr>
-              <w:instrText xml:space="preserve"> PAGEREF _Toc180687451 \h </w:instrText>
+              <w:instrText xml:space="preserve"> PAGEREF _Toc181908257 \h </w:instrText>
             </w:r>
             <w:r>
               <w:rPr>
@@ -1969,7 +2060,7 @@
               <w14:ligatures w14:val="standardContextual"/>
             </w:rPr>
           </w:pPr>
-          <w:hyperlink w:anchor="_Toc180687452" w:history="1">
+          <w:hyperlink w:anchor="_Toc181908258" w:history="1">
             <w:r>
               <w:rPr>
                 <w:rStyle w:val="Hyperlink"/>
@@ -1997,7 +2088,7 @@
                 <w:noProof/>
                 <w:webHidden/>
               </w:rPr>
-              <w:instrText xml:space="preserve"> PAGEREF _Toc180687452 \h </w:instrText>
+              <w:instrText xml:space="preserve"> PAGEREF _Toc181908258 \h </w:instrText>
             </w:r>
             <w:r>
               <w:rPr>
@@ -2041,7 +2132,7 @@
               <w14:ligatures w14:val="standardContextual"/>
             </w:rPr>
           </w:pPr>
-          <w:hyperlink w:anchor="_Toc180687453" w:history="1">
+          <w:hyperlink w:anchor="_Toc181908259" w:history="1">
             <w:r>
               <w:rPr>
                 <w:rStyle w:val="Hyperlink"/>
@@ -2069,7 +2160,7 @@
                 <w:noProof/>
                 <w:webHidden/>
               </w:rPr>
-              <w:instrText xml:space="preserve"> PAGEREF _Toc180687453 \h </w:instrText>
+              <w:instrText xml:space="preserve"> PAGEREF _Toc181908259 \h </w:instrText>
             </w:r>
             <w:r>
               <w:rPr>
@@ -2113,7 +2204,7 @@
               <w14:ligatures w14:val="standardContextual"/>
             </w:rPr>
           </w:pPr>
-          <w:hyperlink w:anchor="_Toc180687454" w:history="1">
+          <w:hyperlink w:anchor="_Toc181908260" w:history="1">
             <w:r>
               <w:rPr>
                 <w:rStyle w:val="Hyperlink"/>
@@ -2141,7 +2232,7 @@
                 <w:noProof/>
                 <w:webHidden/>
               </w:rPr>
-              <w:instrText xml:space="preserve"> PAGEREF _Toc180687454 \h </w:instrText>
+              <w:instrText xml:space="preserve"> PAGEREF _Toc181908260 \h </w:instrText>
             </w:r>
             <w:r>
               <w:rPr>
@@ -2185,7 +2276,7 @@
               <w14:ligatures w14:val="standardContextual"/>
             </w:rPr>
           </w:pPr>
-          <w:hyperlink w:anchor="_Toc180687455" w:history="1">
+          <w:hyperlink w:anchor="_Toc181908261" w:history="1">
             <w:r>
               <w:rPr>
                 <w:rStyle w:val="Hyperlink"/>
@@ -2213,7 +2304,7 @@
                 <w:noProof/>
                 <w:webHidden/>
               </w:rPr>
-              <w:instrText xml:space="preserve"> PAGEREF _Toc180687455 \h </w:instrText>
+              <w:instrText xml:space="preserve"> PAGEREF _Toc181908261 \h </w:instrText>
             </w:r>
             <w:r>
               <w:rPr>
@@ -2257,7 +2348,7 @@
               <w14:ligatures w14:val="standardContextual"/>
             </w:rPr>
           </w:pPr>
-          <w:hyperlink w:anchor="_Toc180687456" w:history="1">
+          <w:hyperlink w:anchor="_Toc181908262" w:history="1">
             <w:r>
               <w:rPr>
                 <w:rStyle w:val="Hyperlink"/>
@@ -2285,7 +2376,7 @@
                 <w:noProof/>
                 <w:webHidden/>
               </w:rPr>
-              <w:instrText xml:space="preserve"> PAGEREF _Toc180687456 \h </w:instrText>
+              <w:instrText xml:space="preserve"> PAGEREF _Toc181908262 \h </w:instrText>
             </w:r>
             <w:r>
               <w:rPr>
@@ -2329,7 +2420,7 @@
               <w14:ligatures w14:val="standardContextual"/>
             </w:rPr>
           </w:pPr>
-          <w:hyperlink w:anchor="_Toc180687457" w:history="1">
+          <w:hyperlink w:anchor="_Toc181908263" w:history="1">
             <w:r>
               <w:rPr>
                 <w:rStyle w:val="Hyperlink"/>
@@ -2357,7 +2448,7 @@
                 <w:noProof/>
                 <w:webHidden/>
               </w:rPr>
-              <w:instrText xml:space="preserve"> PAGEREF _Toc180687457 \h </w:instrText>
+              <w:instrText xml:space="preserve"> PAGEREF _Toc181908263 \h </w:instrText>
             </w:r>
             <w:r>
               <w:rPr>
@@ -2401,7 +2492,7 @@
               <w14:ligatures w14:val="standardContextual"/>
             </w:rPr>
           </w:pPr>
-          <w:hyperlink w:anchor="_Toc180687458" w:history="1">
+          <w:hyperlink w:anchor="_Toc181908264" w:history="1">
             <w:r>
               <w:rPr>
                 <w:rStyle w:val="Hyperlink"/>
@@ -2429,7 +2520,7 @@
                 <w:noProof/>
                 <w:webHidden/>
               </w:rPr>
-              <w:instrText xml:space="preserve"> PAGEREF _Toc180687458 \h </w:instrText>
+              <w:instrText xml:space="preserve"> PAGEREF _Toc181908264 \h </w:instrText>
             </w:r>
             <w:r>
               <w:rPr>
@@ -2473,7 +2564,7 @@
               <w14:ligatures w14:val="standardContextual"/>
             </w:rPr>
           </w:pPr>
-          <w:hyperlink w:anchor="_Toc180687459" w:history="1">
+          <w:hyperlink w:anchor="_Toc181908265" w:history="1">
             <w:r>
               <w:rPr>
                 <w:rStyle w:val="Hyperlink"/>
@@ -2501,7 +2592,7 @@
                 <w:noProof/>
                 <w:webHidden/>
               </w:rPr>
-              <w:instrText xml:space="preserve"> PAGEREF _Toc180687459 \h </w:instrText>
+              <w:instrText xml:space="preserve"> PAGEREF _Toc181908265 \h </w:instrText>
             </w:r>
             <w:r>
               <w:rPr>
@@ -2545,7 +2636,7 @@
               <w14:ligatures w14:val="standardContextual"/>
             </w:rPr>
           </w:pPr>
-          <w:hyperlink w:anchor="_Toc180687460" w:history="1">
+          <w:hyperlink w:anchor="_Toc181908266" w:history="1">
             <w:r>
               <w:rPr>
                 <w:rStyle w:val="Hyperlink"/>
@@ -2573,7 +2664,7 @@
                 <w:noProof/>
                 <w:webHidden/>
               </w:rPr>
-              <w:instrText xml:space="preserve"> PAGEREF _Toc180687460 \h </w:instrText>
+              <w:instrText xml:space="preserve"> PAGEREF _Toc181908266 \h </w:instrText>
             </w:r>
             <w:r>
               <w:rPr>
@@ -2617,7 +2708,7 @@
               <w14:ligatures w14:val="standardContextual"/>
             </w:rPr>
           </w:pPr>
-          <w:hyperlink w:anchor="_Toc180687461" w:history="1">
+          <w:hyperlink w:anchor="_Toc181908267" w:history="1">
             <w:r>
               <w:rPr>
                 <w:rStyle w:val="Hyperlink"/>
@@ -2645,7 +2736,7 @@
                 <w:noProof/>
                 <w:webHidden/>
               </w:rPr>
-              <w:instrText xml:space="preserve"> PAGEREF _Toc180687461 \h </w:instrText>
+              <w:instrText xml:space="preserve"> PAGEREF _Toc181908267 \h </w:instrText>
             </w:r>
             <w:r>
               <w:rPr>
@@ -2689,7 +2780,7 @@
               <w14:ligatures w14:val="standardContextual"/>
             </w:rPr>
           </w:pPr>
-          <w:hyperlink w:anchor="_Toc180687462" w:history="1">
+          <w:hyperlink w:anchor="_Toc181908268" w:history="1">
             <w:r>
               <w:rPr>
                 <w:rStyle w:val="Hyperlink"/>
@@ -2717,7 +2808,7 @@
                 <w:noProof/>
                 <w:webHidden/>
               </w:rPr>
-              <w:instrText xml:space="preserve"> PAGEREF _Toc180687462 \h </w:instrText>
+              <w:instrText xml:space="preserve"> PAGEREF _Toc181908268 \h </w:instrText>
             </w:r>
             <w:r>
               <w:rPr>
@@ -2761,7 +2852,7 @@
               <w14:ligatures w14:val="standardContextual"/>
             </w:rPr>
           </w:pPr>
-          <w:hyperlink w:anchor="_Toc180687463" w:history="1">
+          <w:hyperlink w:anchor="_Toc181908269" w:history="1">
             <w:r>
               <w:rPr>
                 <w:rStyle w:val="Hyperlink"/>
@@ -2789,7 +2880,7 @@
                 <w:noProof/>
                 <w:webHidden/>
               </w:rPr>
-              <w:instrText xml:space="preserve"> PAGEREF _Toc180687463 \h </w:instrText>
+              <w:instrText xml:space="preserve"> PAGEREF _Toc181908269 \h </w:instrText>
             </w:r>
             <w:r>
               <w:rPr>
@@ -2833,7 +2924,7 @@
               <w14:ligatures w14:val="standardContextual"/>
             </w:rPr>
           </w:pPr>
-          <w:hyperlink w:anchor="_Toc180687464" w:history="1">
+          <w:hyperlink w:anchor="_Toc181908270" w:history="1">
             <w:r>
               <w:rPr>
                 <w:rStyle w:val="Hyperlink"/>
@@ -2861,7 +2952,7 @@
                 <w:noProof/>
                 <w:webHidden/>
               </w:rPr>
-              <w:instrText xml:space="preserve"> PAGEREF _Toc180687464 \h </w:instrText>
+              <w:instrText xml:space="preserve"> PAGEREF _Toc181908270 \h </w:instrText>
             </w:r>
             <w:r>
               <w:rPr>
@@ -2905,7 +2996,7 @@
               <w14:ligatures w14:val="standardContextual"/>
             </w:rPr>
           </w:pPr>
-          <w:hyperlink w:anchor="_Toc180687465" w:history="1">
+          <w:hyperlink w:anchor="_Toc181908271" w:history="1">
             <w:r>
               <w:rPr>
                 <w:rStyle w:val="Hyperlink"/>
@@ -2933,7 +3024,7 @@
                 <w:noProof/>
                 <w:webHidden/>
               </w:rPr>
-              <w:instrText xml:space="preserve"> PAGEREF _Toc180687465 \h </w:instrText>
+              <w:instrText xml:space="preserve"> PAGEREF _Toc181908271 \h </w:instrText>
             </w:r>
             <w:r>
               <w:rPr>
@@ -2977,7 +3068,7 @@
               <w14:ligatures w14:val="standardContextual"/>
             </w:rPr>
           </w:pPr>
-          <w:hyperlink w:anchor="_Toc180687466" w:history="1">
+          <w:hyperlink w:anchor="_Toc181908272" w:history="1">
             <w:r>
               <w:rPr>
                 <w:rStyle w:val="Hyperlink"/>
@@ -3005,7 +3096,7 @@
                 <w:noProof/>
                 <w:webHidden/>
               </w:rPr>
-              <w:instrText xml:space="preserve"> PAGEREF _Toc180687466 \h </w:instrText>
+              <w:instrText xml:space="preserve"> PAGEREF _Toc181908272 \h </w:instrText>
             </w:r>
             <w:r>
               <w:rPr>
@@ -3049,7 +3140,7 @@
               <w14:ligatures w14:val="standardContextual"/>
             </w:rPr>
           </w:pPr>
-          <w:hyperlink w:anchor="_Toc180687467" w:history="1">
+          <w:hyperlink w:anchor="_Toc181908273" w:history="1">
             <w:r>
               <w:rPr>
                 <w:rStyle w:val="Hyperlink"/>
@@ -3077,7 +3168,7 @@
                 <w:noProof/>
                 <w:webHidden/>
               </w:rPr>
-              <w:instrText xml:space="preserve"> PAGEREF _Toc180687467 \h </w:instrText>
+              <w:instrText xml:space="preserve"> PAGEREF _Toc181908273 \h </w:instrText>
             </w:r>
             <w:r>
               <w:rPr>
@@ -3121,7 +3212,7 @@
               <w14:ligatures w14:val="standardContextual"/>
             </w:rPr>
           </w:pPr>
-          <w:hyperlink w:anchor="_Toc180687468" w:history="1">
+          <w:hyperlink w:anchor="_Toc181908274" w:history="1">
             <w:r>
               <w:rPr>
                 <w:rStyle w:val="Hyperlink"/>
@@ -3151,7 +3242,7 @@
                 <w:noProof/>
                 <w:webHidden/>
               </w:rPr>
-              <w:instrText xml:space="preserve"> PAGEREF _Toc180687468 \h </w:instrText>
+              <w:instrText xml:space="preserve"> PAGEREF _Toc181908274 \h </w:instrText>
             </w:r>
             <w:r>
               <w:rPr>
@@ -3195,7 +3286,7 @@
               <w14:ligatures w14:val="standardContextual"/>
             </w:rPr>
           </w:pPr>
-          <w:hyperlink w:anchor="_Toc180687469" w:history="1">
+          <w:hyperlink w:anchor="_Toc181908275" w:history="1">
             <w:r>
               <w:rPr>
                 <w:rStyle w:val="Hyperlink"/>
@@ -3225,7 +3316,7 @@
                 <w:noProof/>
                 <w:webHidden/>
               </w:rPr>
-              <w:instrText xml:space="preserve"> PAGEREF _Toc180687469 \h </w:instrText>
+              <w:instrText xml:space="preserve"> PAGEREF _Toc181908275 \h </w:instrText>
             </w:r>
             <w:r>
               <w:rPr>
@@ -3269,7 +3360,7 @@
               <w14:ligatures w14:val="standardContextual"/>
             </w:rPr>
           </w:pPr>
-          <w:hyperlink w:anchor="_Toc180687470" w:history="1">
+          <w:hyperlink w:anchor="_Toc181908276" w:history="1">
             <w:r>
               <w:rPr>
                 <w:rStyle w:val="Hyperlink"/>
@@ -3299,7 +3390,7 @@
                 <w:noProof/>
                 <w:webHidden/>
               </w:rPr>
-              <w:instrText xml:space="preserve"> PAGEREF _Toc180687470 \h </w:instrText>
+              <w:instrText xml:space="preserve"> PAGEREF _Toc181908276 \h </w:instrText>
             </w:r>
             <w:r>
               <w:rPr>
@@ -3343,7 +3434,7 @@
               <w14:ligatures w14:val="standardContextual"/>
             </w:rPr>
           </w:pPr>
-          <w:hyperlink w:anchor="_Toc180687471" w:history="1">
+          <w:hyperlink w:anchor="_Toc181908277" w:history="1">
             <w:r>
               <w:rPr>
                 <w:rStyle w:val="Hyperlink"/>
@@ -3373,7 +3464,7 @@
                 <w:noProof/>
                 <w:webHidden/>
               </w:rPr>
-              <w:instrText xml:space="preserve"> PAGEREF _Toc180687471 \h </w:instrText>
+              <w:instrText xml:space="preserve"> PAGEREF _Toc181908277 \h </w:instrText>
             </w:r>
             <w:r>
               <w:rPr>
@@ -3417,7 +3508,7 @@
               <w14:ligatures w14:val="standardContextual"/>
             </w:rPr>
           </w:pPr>
-          <w:hyperlink w:anchor="_Toc180687472" w:history="1">
+          <w:hyperlink w:anchor="_Toc181908278" w:history="1">
             <w:r>
               <w:rPr>
                 <w:rStyle w:val="Hyperlink"/>
@@ -3447,7 +3538,7 @@
                 <w:noProof/>
                 <w:webHidden/>
               </w:rPr>
-              <w:instrText xml:space="preserve"> PAGEREF _Toc180687472 \h </w:instrText>
+              <w:instrText xml:space="preserve"> PAGEREF _Toc181908278 \h </w:instrText>
             </w:r>
             <w:r>
               <w:rPr>
@@ -3491,7 +3582,7 @@
               <w14:ligatures w14:val="standardContextual"/>
             </w:rPr>
           </w:pPr>
-          <w:hyperlink w:anchor="_Toc180687473" w:history="1">
+          <w:hyperlink w:anchor="_Toc181908279" w:history="1">
             <w:r>
               <w:rPr>
                 <w:rStyle w:val="Hyperlink"/>
@@ -3521,7 +3612,7 @@
                 <w:noProof/>
                 <w:webHidden/>
               </w:rPr>
-              <w:instrText xml:space="preserve"> PAGEREF _Toc180687473 \h </w:instrText>
+              <w:instrText xml:space="preserve"> PAGEREF _Toc181908279 \h </w:instrText>
             </w:r>
             <w:r>
               <w:rPr>
@@ -3565,7 +3656,7 @@
               <w14:ligatures w14:val="standardContextual"/>
             </w:rPr>
           </w:pPr>
-          <w:hyperlink w:anchor="_Toc180687474" w:history="1">
+          <w:hyperlink w:anchor="_Toc181908280" w:history="1">
             <w:r>
               <w:rPr>
                 <w:rStyle w:val="Hyperlink"/>
@@ -3595,7 +3686,7 @@
                 <w:noProof/>
                 <w:webHidden/>
               </w:rPr>
-              <w:instrText xml:space="preserve"> PAGEREF _Toc180687474 \h </w:instrText>
+              <w:instrText xml:space="preserve"> PAGEREF _Toc181908280 \h </w:instrText>
             </w:r>
             <w:r>
               <w:rPr>
@@ -3639,7 +3730,7 @@
               <w14:ligatures w14:val="standardContextual"/>
             </w:rPr>
           </w:pPr>
-          <w:hyperlink w:anchor="_Toc180687475" w:history="1">
+          <w:hyperlink w:anchor="_Toc181908281" w:history="1">
             <w:r>
               <w:rPr>
                 <w:rStyle w:val="Hyperlink"/>
@@ -3667,7 +3758,7 @@
                 <w:noProof/>
                 <w:webHidden/>
               </w:rPr>
-              <w:instrText xml:space="preserve"> PAGEREF _Toc180687475 \h </w:instrText>
+              <w:instrText xml:space="preserve"> PAGEREF _Toc181908281 \h </w:instrText>
             </w:r>
             <w:r>
               <w:rPr>
@@ -3711,7 +3802,7 @@
               <w14:ligatures w14:val="standardContextual"/>
             </w:rPr>
           </w:pPr>
-          <w:hyperlink w:anchor="_Toc180687476" w:history="1">
+          <w:hyperlink w:anchor="_Toc181908282" w:history="1">
             <w:r>
               <w:rPr>
                 <w:rStyle w:val="Hyperlink"/>
@@ -3739,7 +3830,7 @@
                 <w:noProof/>
                 <w:webHidden/>
               </w:rPr>
-              <w:instrText xml:space="preserve"> PAGEREF _Toc180687476 \h </w:instrText>
+              <w:instrText xml:space="preserve"> PAGEREF _Toc181908282 \h </w:instrText>
             </w:r>
             <w:r>
               <w:rPr>
@@ -3783,7 +3874,7 @@
               <w14:ligatures w14:val="standardContextual"/>
             </w:rPr>
           </w:pPr>
-          <w:hyperlink w:anchor="_Toc180687477" w:history="1">
+          <w:hyperlink w:anchor="_Toc181908283" w:history="1">
             <w:r>
               <w:rPr>
                 <w:rStyle w:val="Hyperlink"/>
@@ -3811,7 +3902,7 @@
                 <w:noProof/>
                 <w:webHidden/>
               </w:rPr>
-              <w:instrText xml:space="preserve"> PAGEREF _Toc180687477 \h </w:instrText>
+              <w:instrText xml:space="preserve"> PAGEREF _Toc181908283 \h </w:instrText>
             </w:r>
             <w:r>
               <w:rPr>
@@ -3855,7 +3946,7 @@
               <w14:ligatures w14:val="standardContextual"/>
             </w:rPr>
           </w:pPr>
-          <w:hyperlink w:anchor="_Toc180687478" w:history="1">
+          <w:hyperlink w:anchor="_Toc181908284" w:history="1">
             <w:r>
               <w:rPr>
                 <w:rStyle w:val="Hyperlink"/>
@@ -3883,7 +3974,7 @@
                 <w:noProof/>
                 <w:webHidden/>
               </w:rPr>
-              <w:instrText xml:space="preserve"> PAGEREF _Toc180687478 \h </w:instrText>
+              <w:instrText xml:space="preserve"> PAGEREF _Toc181908284 \h </w:instrText>
             </w:r>
             <w:r>
               <w:rPr>
@@ -3927,7 +4018,7 @@
               <w14:ligatures w14:val="standardContextual"/>
             </w:rPr>
           </w:pPr>
-          <w:hyperlink w:anchor="_Toc180687479" w:history="1">
+          <w:hyperlink w:anchor="_Toc181908285" w:history="1">
             <w:r>
               <w:rPr>
                 <w:rStyle w:val="Hyperlink"/>
@@ -3955,7 +4046,7 @@
                 <w:noProof/>
                 <w:webHidden/>
               </w:rPr>
-              <w:instrText xml:space="preserve"> PAGEREF _Toc180687479 \h </w:instrText>
+              <w:instrText xml:space="preserve"> PAGEREF _Toc181908285 \h </w:instrText>
             </w:r>
             <w:r>
               <w:rPr>
@@ -3999,7 +4090,7 @@
               <w14:ligatures w14:val="standardContextual"/>
             </w:rPr>
           </w:pPr>
-          <w:hyperlink w:anchor="_Toc180687480" w:history="1">
+          <w:hyperlink w:anchor="_Toc181908286" w:history="1">
             <w:r>
               <w:rPr>
                 <w:rStyle w:val="Hyperlink"/>
@@ -4027,7 +4118,7 @@
                 <w:noProof/>
                 <w:webHidden/>
               </w:rPr>
-              <w:instrText xml:space="preserve"> PAGEREF _Toc180687480 \h </w:instrText>
+              <w:instrText xml:space="preserve"> PAGEREF _Toc181908286 \h </w:instrText>
             </w:r>
             <w:r>
               <w:rPr>
@@ -4071,7 +4162,7 @@
               <w14:ligatures w14:val="standardContextual"/>
             </w:rPr>
           </w:pPr>
-          <w:hyperlink w:anchor="_Toc180687481" w:history="1">
+          <w:hyperlink w:anchor="_Toc181908287" w:history="1">
             <w:r>
               <w:rPr>
                 <w:rStyle w:val="Hyperlink"/>
@@ -4099,7 +4190,7 @@
                 <w:noProof/>
                 <w:webHidden/>
               </w:rPr>
-              <w:instrText xml:space="preserve"> PAGEREF _Toc180687481 \h </w:instrText>
+              <w:instrText xml:space="preserve"> PAGEREF _Toc181908287 \h </w:instrText>
             </w:r>
             <w:r>
               <w:rPr>
@@ -4143,7 +4234,7 @@
               <w14:ligatures w14:val="standardContextual"/>
             </w:rPr>
           </w:pPr>
-          <w:hyperlink w:anchor="_Toc180687482" w:history="1">
+          <w:hyperlink w:anchor="_Toc181908288" w:history="1">
             <w:r>
               <w:rPr>
                 <w:rStyle w:val="Hyperlink"/>
@@ -4171,7 +4262,7 @@
                 <w:noProof/>
                 <w:webHidden/>
               </w:rPr>
-              <w:instrText xml:space="preserve"> PAGEREF _Toc180687482 \h </w:instrText>
+              <w:instrText xml:space="preserve"> PAGEREF _Toc181908288 \h </w:instrText>
             </w:r>
             <w:r>
               <w:rPr>
@@ -4215,7 +4306,7 @@
               <w14:ligatures w14:val="standardContextual"/>
             </w:rPr>
           </w:pPr>
-          <w:hyperlink w:anchor="_Toc180687483" w:history="1">
+          <w:hyperlink w:anchor="_Toc181908289" w:history="1">
             <w:r>
               <w:rPr>
                 <w:rStyle w:val="Hyperlink"/>
@@ -4243,7 +4334,7 @@
                 <w:noProof/>
                 <w:webHidden/>
               </w:rPr>
-              <w:instrText xml:space="preserve"> PAGEREF _Toc180687483 \h </w:instrText>
+              <w:instrText xml:space="preserve"> PAGEREF _Toc181908289 \h </w:instrText>
             </w:r>
             <w:r>
               <w:rPr>
@@ -4287,7 +4378,7 @@
               <w14:ligatures w14:val="standardContextual"/>
             </w:rPr>
           </w:pPr>
-          <w:hyperlink w:anchor="_Toc180687484" w:history="1">
+          <w:hyperlink w:anchor="_Toc181908290" w:history="1">
             <w:r>
               <w:rPr>
                 <w:rStyle w:val="Hyperlink"/>
@@ -4315,7 +4406,7 @@
                 <w:noProof/>
                 <w:webHidden/>
               </w:rPr>
-              <w:instrText xml:space="preserve"> PAGEREF _Toc180687484 \h </w:instrText>
+              <w:instrText xml:space="preserve"> PAGEREF _Toc181908290 \h </w:instrText>
             </w:r>
             <w:r>
               <w:rPr>
@@ -4359,7 +4450,7 @@
               <w14:ligatures w14:val="standardContextual"/>
             </w:rPr>
           </w:pPr>
-          <w:hyperlink w:anchor="_Toc180687485" w:history="1">
+          <w:hyperlink w:anchor="_Toc181908291" w:history="1">
             <w:r>
               <w:rPr>
                 <w:rStyle w:val="Hyperlink"/>
@@ -4387,7 +4478,7 @@
                 <w:noProof/>
                 <w:webHidden/>
               </w:rPr>
-              <w:instrText xml:space="preserve"> PAGEREF _Toc180687485 \h </w:instrText>
+              <w:instrText xml:space="preserve"> PAGEREF _Toc181908291 \h </w:instrText>
             </w:r>
             <w:r>
               <w:rPr>
@@ -4431,7 +4522,7 @@
               <w14:ligatures w14:val="standardContextual"/>
             </w:rPr>
           </w:pPr>
-          <w:hyperlink w:anchor="_Toc180687486" w:history="1">
+          <w:hyperlink w:anchor="_Toc181908292" w:history="1">
             <w:r>
               <w:rPr>
                 <w:rStyle w:val="Hyperlink"/>
@@ -4459,7 +4550,7 @@
                 <w:noProof/>
                 <w:webHidden/>
               </w:rPr>
-              <w:instrText xml:space="preserve"> PAGEREF _Toc180687486 \h </w:instrText>
+              <w:instrText xml:space="preserve"> PAGEREF _Toc181908292 \h </w:instrText>
             </w:r>
             <w:r>
               <w:rPr>
@@ -4503,7 +4594,7 @@
               <w14:ligatures w14:val="standardContextual"/>
             </w:rPr>
           </w:pPr>
-          <w:hyperlink w:anchor="_Toc180687487" w:history="1">
+          <w:hyperlink w:anchor="_Toc181908293" w:history="1">
             <w:r>
               <w:rPr>
                 <w:rStyle w:val="Hyperlink"/>
@@ -4531,7 +4622,7 @@
                 <w:noProof/>
                 <w:webHidden/>
               </w:rPr>
-              <w:instrText xml:space="preserve"> PAGEREF _Toc180687487 \h </w:instrText>
+              <w:instrText xml:space="preserve"> PAGEREF _Toc181908293 \h </w:instrText>
             </w:r>
             <w:r>
               <w:rPr>
@@ -4575,7 +4666,7 @@
               <w14:ligatures w14:val="standardContextual"/>
             </w:rPr>
           </w:pPr>
-          <w:hyperlink w:anchor="_Toc180687488" w:history="1">
+          <w:hyperlink w:anchor="_Toc181908294" w:history="1">
             <w:r>
               <w:rPr>
                 <w:rStyle w:val="Hyperlink"/>
@@ -4603,7 +4694,7 @@
                 <w:noProof/>
                 <w:webHidden/>
               </w:rPr>
-              <w:instrText xml:space="preserve"> PAGEREF _Toc180687488 \h </w:instrText>
+              <w:instrText xml:space="preserve"> PAGEREF _Toc181908294 \h </w:instrText>
             </w:r>
             <w:r>
               <w:rPr>
@@ -4647,7 +4738,7 @@
               <w14:ligatures w14:val="standardContextual"/>
             </w:rPr>
           </w:pPr>
-          <w:hyperlink w:anchor="_Toc180687489" w:history="1">
+          <w:hyperlink w:anchor="_Toc181908295" w:history="1">
             <w:r>
               <w:rPr>
                 <w:rStyle w:val="Hyperlink"/>
@@ -4675,7 +4766,7 @@
                 <w:noProof/>
                 <w:webHidden/>
               </w:rPr>
-              <w:instrText xml:space="preserve"> PAGEREF _Toc180687489 \h </w:instrText>
+              <w:instrText xml:space="preserve"> PAGEREF _Toc181908295 \h </w:instrText>
             </w:r>
             <w:r>
               <w:rPr>
@@ -4719,7 +4810,7 @@
               <w14:ligatures w14:val="standardContextual"/>
             </w:rPr>
           </w:pPr>
-          <w:hyperlink w:anchor="_Toc180687490" w:history="1">
+          <w:hyperlink w:anchor="_Toc181908296" w:history="1">
             <w:r>
               <w:rPr>
                 <w:rStyle w:val="Hyperlink"/>
@@ -4747,7 +4838,7 @@
                 <w:noProof/>
                 <w:webHidden/>
               </w:rPr>
-              <w:instrText xml:space="preserve"> PAGEREF _Toc180687490 \h </w:instrText>
+              <w:instrText xml:space="preserve"> PAGEREF _Toc181908296 \h </w:instrText>
             </w:r>
             <w:r>
               <w:rPr>
@@ -4791,7 +4882,7 @@
               <w14:ligatures w14:val="standardContextual"/>
             </w:rPr>
           </w:pPr>
-          <w:hyperlink w:anchor="_Toc180687491" w:history="1">
+          <w:hyperlink w:anchor="_Toc181908297" w:history="1">
             <w:r>
               <w:rPr>
                 <w:rStyle w:val="Hyperlink"/>
@@ -4819,7 +4910,7 @@
                 <w:noProof/>
                 <w:webHidden/>
               </w:rPr>
-              <w:instrText xml:space="preserve"> PAGEREF _Toc180687491 \h </w:instrText>
+              <w:instrText xml:space="preserve"> PAGEREF _Toc181908297 \h </w:instrText>
             </w:r>
             <w:r>
               <w:rPr>
@@ -4863,7 +4954,7 @@
               <w14:ligatures w14:val="standardContextual"/>
             </w:rPr>
           </w:pPr>
-          <w:hyperlink w:anchor="_Toc180687492" w:history="1">
+          <w:hyperlink w:anchor="_Toc181908298" w:history="1">
             <w:r>
               <w:rPr>
                 <w:rStyle w:val="Hyperlink"/>
@@ -4893,7 +4984,7 @@
                 <w:noProof/>
                 <w:webHidden/>
               </w:rPr>
-              <w:instrText xml:space="preserve"> PAGEREF _Toc180687492 \h </w:instrText>
+              <w:instrText xml:space="preserve"> PAGEREF _Toc181908298 \h </w:instrText>
             </w:r>
             <w:r>
               <w:rPr>
@@ -4937,7 +5028,7 @@
               <w14:ligatures w14:val="standardContextual"/>
             </w:rPr>
           </w:pPr>
-          <w:hyperlink w:anchor="_Toc180687493" w:history="1">
+          <w:hyperlink w:anchor="_Toc181908299" w:history="1">
             <w:r>
               <w:rPr>
                 <w:rStyle w:val="Hyperlink"/>
@@ -4967,7 +5058,7 @@
                 <w:noProof/>
                 <w:webHidden/>
               </w:rPr>
-              <w:instrText xml:space="preserve"> PAGEREF _Toc180687493 \h </w:instrText>
+              <w:instrText xml:space="preserve"> PAGEREF _Toc181908299 \h </w:instrText>
             </w:r>
             <w:r>
               <w:rPr>
@@ -5011,7 +5102,7 @@
               <w14:ligatures w14:val="standardContextual"/>
             </w:rPr>
           </w:pPr>
-          <w:hyperlink w:anchor="_Toc180687494" w:history="1">
+          <w:hyperlink w:anchor="_Toc181908300" w:history="1">
             <w:r>
               <w:rPr>
                 <w:rStyle w:val="Hyperlink"/>
@@ -5041,7 +5132,7 @@
                 <w:noProof/>
                 <w:webHidden/>
               </w:rPr>
-              <w:instrText xml:space="preserve"> PAGEREF _Toc180687494 \h </w:instrText>
+              <w:instrText xml:space="preserve"> PAGEREF _Toc181908300 \h </w:instrText>
             </w:r>
             <w:r>
               <w:rPr>
@@ -5085,7 +5176,7 @@
               <w14:ligatures w14:val="standardContextual"/>
             </w:rPr>
           </w:pPr>
-          <w:hyperlink w:anchor="_Toc180687495" w:history="1">
+          <w:hyperlink w:anchor="_Toc181908301" w:history="1">
             <w:r>
               <w:rPr>
                 <w:rStyle w:val="Hyperlink"/>
@@ -5115,7 +5206,7 @@
                 <w:noProof/>
                 <w:webHidden/>
               </w:rPr>
-              <w:instrText xml:space="preserve"> PAGEREF _Toc180687495 \h </w:instrText>
+              <w:instrText xml:space="preserve"> PAGEREF _Toc181908301 \h </w:instrText>
             </w:r>
             <w:r>
               <w:rPr>
@@ -5159,7 +5250,7 @@
               <w14:ligatures w14:val="standardContextual"/>
             </w:rPr>
           </w:pPr>
-          <w:hyperlink w:anchor="_Toc180687496" w:history="1">
+          <w:hyperlink w:anchor="_Toc181908302" w:history="1">
             <w:r>
               <w:rPr>
                 <w:rStyle w:val="Hyperlink"/>
@@ -5189,7 +5280,7 @@
                 <w:noProof/>
                 <w:webHidden/>
               </w:rPr>
-              <w:instrText xml:space="preserve"> PAGEREF _Toc180687496 \h </w:instrText>
+              <w:instrText xml:space="preserve"> PAGEREF _Toc181908302 \h </w:instrText>
             </w:r>
             <w:r>
               <w:rPr>
@@ -5233,7 +5324,7 @@
               <w14:ligatures w14:val="standardContextual"/>
             </w:rPr>
           </w:pPr>
-          <w:hyperlink w:anchor="_Toc180687497" w:history="1">
+          <w:hyperlink w:anchor="_Toc181908303" w:history="1">
             <w:r>
               <w:rPr>
                 <w:rStyle w:val="Hyperlink"/>
@@ -5263,7 +5354,7 @@
                 <w:noProof/>
                 <w:webHidden/>
               </w:rPr>
-              <w:instrText xml:space="preserve"> PAGEREF _Toc180687497 \h </w:instrText>
+              <w:instrText xml:space="preserve"> PAGEREF _Toc181908303 \h </w:instrText>
             </w:r>
             <w:r>
               <w:rPr>
@@ -5307,7 +5398,7 @@
               <w14:ligatures w14:val="standardContextual"/>
             </w:rPr>
           </w:pPr>
-          <w:hyperlink w:anchor="_Toc180687498" w:history="1">
+          <w:hyperlink w:anchor="_Toc181908304" w:history="1">
             <w:r>
               <w:rPr>
                 <w:rStyle w:val="Hyperlink"/>
@@ -5337,7 +5428,7 @@
                 <w:noProof/>
                 <w:webHidden/>
               </w:rPr>
-              <w:instrText xml:space="preserve"> PAGEREF _Toc180687498 \h </w:instrText>
+              <w:instrText xml:space="preserve"> PAGEREF _Toc181908304 \h </w:instrText>
             </w:r>
             <w:r>
               <w:rPr>
@@ -5381,7 +5472,7 @@
               <w14:ligatures w14:val="standardContextual"/>
             </w:rPr>
           </w:pPr>
-          <w:hyperlink w:anchor="_Toc180687499" w:history="1">
+          <w:hyperlink w:anchor="_Toc181908305" w:history="1">
             <w:r>
               <w:rPr>
                 <w:rStyle w:val="Hyperlink"/>
@@ -5411,7 +5502,81 @@
                 <w:noProof/>
                 <w:webHidden/>
               </w:rPr>
-              <w:instrText xml:space="preserve"> PAGEREF _Toc180687499 \h </w:instrText>
+              <w:instrText xml:space="preserve"> PAGEREF _Toc181908305 \h </w:instrText>
+            </w:r>
+            <w:r>
+              <w:rPr>
+                <w:noProof/>
+                <w:webHidden/>
+              </w:rPr>
+            </w:r>
+            <w:r>
+              <w:rPr>
+                <w:noProof/>
+                <w:webHidden/>
+              </w:rPr>
+              <w:fldChar w:fldCharType="separate"/>
+            </w:r>
+            <w:r>
+              <w:rPr>
+                <w:noProof/>
+                <w:webHidden/>
+              </w:rPr>
+              <w:t>30</w:t>
+            </w:r>
+            <w:r>
+              <w:rPr>
+                <w:noProof/>
+                <w:webHidden/>
+              </w:rPr>
+              <w:fldChar w:fldCharType="end"/>
+            </w:r>
+          </w:hyperlink>
+        </w:p>
+        <w:p>
+          <w:pPr>
+            <w:pStyle w:val="TOC2"/>
+            <w:tabs>
+              <w:tab w:val="right" w:pos="9350"/>
+            </w:tabs>
+            <w:rPr>
+              <w:rFonts w:asciiTheme="minorHAnsi" w:eastAsiaTheme="minorEastAsia" w:hAnsiTheme="minorHAnsi" w:cstheme="minorBidi"/>
+              <w:noProof/>
+              <w:kern w:val="2"/>
+              <w14:ligatures w14:val="standardContextual"/>
+            </w:rPr>
+          </w:pPr>
+          <w:hyperlink w:anchor="_Toc181908306" w:history="1">
+            <w:r>
+              <w:rPr>
+                <w:rStyle w:val="Hyperlink"/>
+                <w:rFonts w:ascii="Times New Roman" w:eastAsia="Times New Roman" w:hAnsi="Times New Roman" w:cs="Times New Roman"/>
+                <w:b/>
+                <w:bCs/>
+                <w:noProof/>
+              </w:rPr>
+              <w:t>Data Management Strategy</w:t>
+            </w:r>
+            <w:r>
+              <w:rPr>
+                <w:noProof/>
+                <w:webHidden/>
+              </w:rPr>
+              <w:tab/>
+            </w:r>
+            <w:r>
+              <w:rPr>
+                <w:noProof/>
+                <w:webHidden/>
+              </w:rPr>
+              <w:fldChar w:fldCharType="begin"/>
+            </w:r>
+            <w:r>
+              <w:rPr>
+                <w:noProof/>
+                <w:webHidden/>
+              </w:rPr>
+              <w:instrText xml:space="preserve"> PAGEREF _Toc181908306 \h </w:instrText>
             </w:r>
             <w:r>
               <w:rPr>
@@ -5455,30 +5620,14 @@
               <w14:ligatures w14:val="standardContextual"/>
             </w:rPr>
           </w:pPr>
-          <w:hyperlink w:anchor="_Toc180687500" w:history="1">
+          <w:hyperlink w:anchor="_Toc181908307" w:history="1">
             <w:r>
               <w:rPr>
                 <w:rStyle w:val="Hyperlink"/>
                 <w:rFonts w:ascii="Times New Roman" w:hAnsi="Times New Roman" w:cs="Times New Roman"/>
                 <w:noProof/>
               </w:rPr>
-              <w:t>4. Test P</w:t>
-            </w:r>
-            <w:r>
-              <w:rPr>
-                <w:rStyle w:val="Hyperlink"/>
-                <w:rFonts w:ascii="Times New Roman" w:hAnsi="Times New Roman" w:cs="Times New Roman"/>
-                <w:noProof/>
-              </w:rPr>
-              <w:t>l</w:t>
-            </w:r>
-            <w:r>
-              <w:rPr>
-                <w:rStyle w:val="Hyperlink"/>
-                <w:rFonts w:ascii="Times New Roman" w:hAnsi="Times New Roman" w:cs="Times New Roman"/>
-                <w:noProof/>
-              </w:rPr>
-              <w:t>an</w:t>
+              <w:t>4. Test Plan</w:t>
             </w:r>
             <w:r>
               <w:rPr>
@@ -5499,7 +5648,7 @@
                 <w:noProof/>
                 <w:webHidden/>
               </w:rPr>
-              <w:instrText xml:space="preserve"> PAGEREF _Toc180687500 \h </w:instrText>
+              <w:instrText xml:space="preserve"> PAGEREF _Toc181908307 \h </w:instrText>
             </w:r>
             <w:r>
               <w:rPr>
@@ -5519,7 +5668,7 @@
                 <w:noProof/>
                 <w:webHidden/>
               </w:rPr>
-              <w:t>30</w:t>
+              <w:t>32</w:t>
             </w:r>
             <w:r>
               <w:rPr>
@@ -5543,7 +5692,7 @@
               <w14:ligatures w14:val="standardContextual"/>
             </w:rPr>
           </w:pPr>
-          <w:hyperlink w:anchor="_Toc180687501" w:history="1">
+          <w:hyperlink w:anchor="_Toc181908308" w:history="1">
             <w:r>
               <w:rPr>
                 <w:rStyle w:val="Hyperlink"/>
@@ -5571,7 +5720,7 @@
                 <w:noProof/>
                 <w:webHidden/>
               </w:rPr>
-              <w:instrText xml:space="preserve"> PAGEREF _Toc180687501 \h </w:instrText>
+              <w:instrText xml:space="preserve"> PAGEREF _Toc181908308 \h </w:instrText>
             </w:r>
             <w:r>
               <w:rPr>
@@ -5591,7 +5740,7 @@
                 <w:noProof/>
                 <w:webHidden/>
               </w:rPr>
-              <w:t>30</w:t>
+              <w:t>32</w:t>
             </w:r>
             <w:r>
               <w:rPr>
@@ -5615,7 +5764,7 @@
               <w14:ligatures w14:val="standardContextual"/>
             </w:rPr>
           </w:pPr>
-          <w:hyperlink w:anchor="_Toc180687502" w:history="1">
+          <w:hyperlink w:anchor="_Toc181908309" w:history="1">
             <w:r>
               <w:rPr>
                 <w:rStyle w:val="Hyperlink"/>
@@ -5643,7 +5792,7 @@
                 <w:noProof/>
                 <w:webHidden/>
               </w:rPr>
-              <w:instrText xml:space="preserve"> PAGEREF _Toc180687502 \h </w:instrText>
+              <w:instrText xml:space="preserve"> PAGEREF _Toc181908309 \h </w:instrText>
             </w:r>
             <w:r>
               <w:rPr>
@@ -5663,7 +5812,7 @@
                 <w:noProof/>
                 <w:webHidden/>
               </w:rPr>
-              <w:t>30</w:t>
+              <w:t>32</w:t>
             </w:r>
             <w:r>
               <w:rPr>
@@ -5687,7 +5836,7 @@
               <w14:ligatures w14:val="standardContextual"/>
             </w:rPr>
           </w:pPr>
-          <w:hyperlink w:anchor="_Toc180687503" w:history="1">
+          <w:hyperlink w:anchor="_Toc181908310" w:history="1">
             <w:r>
               <w:rPr>
                 <w:rStyle w:val="Hyperlink"/>
@@ -5715,7 +5864,7 @@
                 <w:noProof/>
                 <w:webHidden/>
               </w:rPr>
-              <w:instrText xml:space="preserve"> PAGEREF _Toc180687503 \h </w:instrText>
+              <w:instrText xml:space="preserve"> PAGEREF _Toc181908310 \h </w:instrText>
             </w:r>
             <w:r>
               <w:rPr>
@@ -5735,7 +5884,7 @@
                 <w:noProof/>
                 <w:webHidden/>
               </w:rPr>
-              <w:t>30</w:t>
+              <w:t>32</w:t>
             </w:r>
             <w:r>
               <w:rPr>
@@ -5759,7 +5908,7 @@
               <w14:ligatures w14:val="standardContextual"/>
             </w:rPr>
           </w:pPr>
-          <w:hyperlink w:anchor="_Toc180687504" w:history="1">
+          <w:hyperlink w:anchor="_Toc181908311" w:history="1">
             <w:r>
               <w:rPr>
                 <w:rStyle w:val="Hyperlink"/>
@@ -5787,7 +5936,7 @@
                 <w:noProof/>
                 <w:webHidden/>
               </w:rPr>
-              <w:instrText xml:space="preserve"> PAGEREF _Toc180687504 \h </w:instrText>
+              <w:instrText xml:space="preserve"> PAGEREF _Toc181908311 \h </w:instrText>
             </w:r>
             <w:r>
               <w:rPr>
@@ -5807,7 +5956,7 @@
                 <w:noProof/>
                 <w:webHidden/>
               </w:rPr>
-              <w:t>30</w:t>
+              <w:t>32</w:t>
             </w:r>
             <w:r>
               <w:rPr>
@@ -5831,7 +5980,7 @@
               <w14:ligatures w14:val="standardContextual"/>
             </w:rPr>
           </w:pPr>
-          <w:hyperlink w:anchor="_Toc180687505" w:history="1">
+          <w:hyperlink w:anchor="_Toc181908312" w:history="1">
             <w:r>
               <w:rPr>
                 <w:rStyle w:val="Hyperlink"/>
@@ -5859,7 +6008,7 @@
                 <w:noProof/>
                 <w:webHidden/>
               </w:rPr>
-              <w:instrText xml:space="preserve"> PAGEREF _Toc180687505 \h </w:instrText>
+              <w:instrText xml:space="preserve"> PAGEREF _Toc181908312 \h </w:instrText>
             </w:r>
             <w:r>
               <w:rPr>
@@ -5879,7 +6028,7 @@
                 <w:noProof/>
                 <w:webHidden/>
               </w:rPr>
-              <w:t>30</w:t>
+              <w:t>32</w:t>
             </w:r>
             <w:r>
               <w:rPr>
@@ -5903,7 +6052,7 @@
               <w14:ligatures w14:val="standardContextual"/>
             </w:rPr>
           </w:pPr>
-          <w:hyperlink w:anchor="_Toc180687506" w:history="1">
+          <w:hyperlink w:anchor="_Toc181908313" w:history="1">
             <w:r>
               <w:rPr>
                 <w:rStyle w:val="Hyperlink"/>
@@ -5931,7 +6080,7 @@
                 <w:noProof/>
                 <w:webHidden/>
               </w:rPr>
-              <w:instrText xml:space="preserve"> PAGEREF _Toc180687506 \h </w:instrText>
+              <w:instrText xml:space="preserve"> PAGEREF _Toc181908313 \h </w:instrText>
             </w:r>
             <w:r>
               <w:rPr>
@@ -5951,7 +6100,7 @@
                 <w:noProof/>
                 <w:webHidden/>
               </w:rPr>
-              <w:t>31</w:t>
+              <w:t>32</w:t>
             </w:r>
             <w:r>
               <w:rPr>
@@ -5975,7 +6124,7 @@
               <w14:ligatures w14:val="standardContextual"/>
             </w:rPr>
           </w:pPr>
-          <w:hyperlink w:anchor="_Toc180687507" w:history="1">
+          <w:hyperlink w:anchor="_Toc181908314" w:history="1">
             <w:r>
               <w:rPr>
                 <w:rStyle w:val="Hyperlink"/>
@@ -6003,7 +6152,7 @@
                 <w:noProof/>
                 <w:webHidden/>
               </w:rPr>
-              <w:instrText xml:space="preserve"> PAGEREF _Toc180687507 \h </w:instrText>
+              <w:instrText xml:space="preserve"> PAGEREF _Toc181908314 \h </w:instrText>
             </w:r>
             <w:r>
               <w:rPr>
@@ -6023,7 +6172,7 @@
                 <w:noProof/>
                 <w:webHidden/>
               </w:rPr>
-              <w:t>31</w:t>
+              <w:t>33</w:t>
             </w:r>
             <w:r>
               <w:rPr>
@@ -6047,7 +6196,7 @@
               <w14:ligatures w14:val="standardContextual"/>
             </w:rPr>
           </w:pPr>
-          <w:hyperlink w:anchor="_Toc180687508" w:history="1">
+          <w:hyperlink w:anchor="_Toc181908315" w:history="1">
             <w:r>
               <w:rPr>
                 <w:rStyle w:val="Hyperlink"/>
@@ -6075,7 +6224,7 @@
                 <w:noProof/>
                 <w:webHidden/>
               </w:rPr>
-              <w:instrText xml:space="preserve"> PAGEREF _Toc180687508 \h </w:instrText>
+              <w:instrText xml:space="preserve"> PAGEREF _Toc181908315 \h </w:instrText>
             </w:r>
             <w:r>
               <w:rPr>
@@ -6095,7 +6244,7 @@
                 <w:noProof/>
                 <w:webHidden/>
               </w:rPr>
-              <w:t>31</w:t>
+              <w:t>33</w:t>
             </w:r>
             <w:r>
               <w:rPr>
@@ -6167,7 +6316,7 @@
           <w:rFonts w:ascii="Times New Roman" w:hAnsi="Times New Roman" w:cs="Times New Roman"/>
         </w:rPr>
       </w:pPr>
-      <w:bookmarkStart w:id="2" w:name="_Toc180687442"/>
+      <w:bookmarkStart w:id="2" w:name="_Toc181908248"/>
       <w:r>
         <w:rPr>
           <w:rFonts w:ascii="Times New Roman" w:hAnsi="Times New Roman" w:cs="Times New Roman"/>
@@ -6250,7 +6399,7 @@
           <w:i/>
         </w:rPr>
       </w:pPr>
-      <w:bookmarkStart w:id="3" w:name="_Toc180687443"/>
+      <w:bookmarkStart w:id="3" w:name="_Toc181908249"/>
       <w:r>
         <w:rPr>
           <w:rFonts w:ascii="Times New Roman" w:hAnsi="Times New Roman" w:cs="Times New Roman"/>
@@ -6280,7 +6429,7 @@
           <w:rFonts w:ascii="Times New Roman" w:hAnsi="Times New Roman" w:cs="Times New Roman"/>
         </w:rPr>
       </w:pPr>
-      <w:bookmarkStart w:id="4" w:name="_Toc180687444"/>
+      <w:bookmarkStart w:id="4" w:name="_Toc181908250"/>
       <w:r>
         <w:rPr>
           <w:rFonts w:ascii="Times New Roman" w:hAnsi="Times New Roman" w:cs="Times New Roman"/>
@@ -6560,7 +6709,7 @@
           <w:i/>
         </w:rPr>
       </w:pPr>
-      <w:bookmarkStart w:id="5" w:name="_Toc180687445"/>
+      <w:bookmarkStart w:id="5" w:name="_Toc181908251"/>
       <w:r>
         <w:rPr>
           <w:rFonts w:ascii="Times New Roman" w:hAnsi="Times New Roman" w:cs="Times New Roman"/>
@@ -6725,7 +6874,7 @@
           <w:i/>
         </w:rPr>
       </w:pPr>
-      <w:bookmarkStart w:id="6" w:name="_Toc180687446"/>
+      <w:bookmarkStart w:id="6" w:name="_Toc181908252"/>
       <w:r>
         <w:rPr>
           <w:rFonts w:ascii="Times New Roman" w:hAnsi="Times New Roman" w:cs="Times New Roman"/>
@@ -6835,7 +6984,7 @@
           <w:rFonts w:ascii="Times New Roman" w:hAnsi="Times New Roman" w:cs="Times New Roman"/>
         </w:rPr>
       </w:pPr>
-      <w:bookmarkStart w:id="7" w:name="_Toc180687447"/>
+      <w:bookmarkStart w:id="7" w:name="_Toc181908253"/>
       <w:r>
         <w:rPr>
           <w:rFonts w:ascii="Times New Roman" w:hAnsi="Times New Roman" w:cs="Times New Roman"/>
@@ -6867,7 +7016,7 @@
           <w:rFonts w:ascii="Times New Roman" w:hAnsi="Times New Roman" w:cs="Times New Roman"/>
         </w:rPr>
       </w:pPr>
-      <w:bookmarkStart w:id="8" w:name="_Toc180687448"/>
+      <w:bookmarkStart w:id="8" w:name="_Toc181908254"/>
       <w:r>
         <w:rPr>
           <w:rFonts w:ascii="Times New Roman" w:hAnsi="Times New Roman" w:cs="Times New Roman"/>
@@ -6897,7 +7046,7 @@
           <w:rFonts w:ascii="Times New Roman" w:hAnsi="Times New Roman" w:cs="Times New Roman"/>
         </w:rPr>
       </w:pPr>
-      <w:bookmarkStart w:id="9" w:name="_Toc180687449"/>
+      <w:bookmarkStart w:id="9" w:name="_Toc181908255"/>
       <w:r>
         <w:rPr>
           <w:rFonts w:ascii="Times New Roman" w:hAnsi="Times New Roman" w:cs="Times New Roman"/>
@@ -6992,7 +7141,7 @@
           <w:i/>
         </w:rPr>
       </w:pPr>
-      <w:bookmarkStart w:id="10" w:name="_Toc180687450"/>
+      <w:bookmarkStart w:id="10" w:name="_Toc181908256"/>
       <w:r>
         <w:rPr>
           <w:rFonts w:ascii="Times New Roman" w:hAnsi="Times New Roman" w:cs="Times New Roman"/>
@@ -7162,7 +7311,7 @@
           <w:rFonts w:ascii="Times New Roman" w:hAnsi="Times New Roman" w:cs="Times New Roman"/>
         </w:rPr>
       </w:pPr>
-      <w:bookmarkStart w:id="11" w:name="_Toc180687451"/>
+      <w:bookmarkStart w:id="11" w:name="_Toc181908257"/>
       <w:r>
         <w:rPr>
           <w:rFonts w:ascii="Times New Roman" w:hAnsi="Times New Roman" w:cs="Times New Roman"/>
@@ -7349,7 +7498,7 @@
           <w:rFonts w:ascii="Times New Roman" w:hAnsi="Times New Roman" w:cs="Times New Roman"/>
         </w:rPr>
       </w:pPr>
-      <w:bookmarkStart w:id="12" w:name="_Toc180687452"/>
+      <w:bookmarkStart w:id="12" w:name="_Toc181908258"/>
       <w:r>
         <w:rPr>
           <w:rFonts w:ascii="Times New Roman" w:hAnsi="Times New Roman" w:cs="Times New Roman"/>
@@ -7534,7 +7683,7 @@
           <w:rFonts w:ascii="Times New Roman" w:hAnsi="Times New Roman" w:cs="Times New Roman"/>
         </w:rPr>
       </w:pPr>
-      <w:bookmarkStart w:id="13" w:name="_Toc180687453"/>
+      <w:bookmarkStart w:id="13" w:name="_Toc181908259"/>
       <w:r>
         <w:rPr>
           <w:rFonts w:ascii="Times New Roman" w:hAnsi="Times New Roman" w:cs="Times New Roman"/>
@@ -8300,7 +8449,7 @@
           <w:rFonts w:ascii="Times New Roman" w:hAnsi="Times New Roman" w:cs="Times New Roman"/>
         </w:rPr>
       </w:pPr>
-      <w:bookmarkStart w:id="14" w:name="_Toc180687454"/>
+      <w:bookmarkStart w:id="14" w:name="_Toc181908260"/>
       <w:r>
         <w:rPr>
           <w:rFonts w:ascii="Times New Roman" w:hAnsi="Times New Roman" w:cs="Times New Roman"/>
@@ -8338,7 +8487,7 @@
           <w:rFonts w:ascii="Times New Roman" w:hAnsi="Times New Roman" w:cs="Times New Roman"/>
         </w:rPr>
       </w:pPr>
-      <w:bookmarkStart w:id="15" w:name="_Toc180687455"/>
+      <w:bookmarkStart w:id="15" w:name="_Toc181908261"/>
       <w:r>
         <w:rPr>
           <w:rFonts w:ascii="Times New Roman" w:hAnsi="Times New Roman" w:cs="Times New Roman"/>
@@ -8354,7 +8503,7 @@
           <w:rFonts w:ascii="Times New Roman" w:hAnsi="Times New Roman" w:cs="Times New Roman"/>
         </w:rPr>
       </w:pPr>
-      <w:bookmarkStart w:id="16" w:name="_Toc180687456"/>
+      <w:bookmarkStart w:id="16" w:name="_Toc181908262"/>
       <w:r>
         <w:rPr>
           <w:rFonts w:ascii="Times New Roman" w:hAnsi="Times New Roman" w:cs="Times New Roman"/>
@@ -8468,7 +8617,7 @@
           <w:rFonts w:ascii="Times New Roman" w:hAnsi="Times New Roman" w:cs="Times New Roman"/>
         </w:rPr>
       </w:pPr>
-      <w:bookmarkStart w:id="17" w:name="_Toc180687457"/>
+      <w:bookmarkStart w:id="17" w:name="_Toc181908263"/>
       <w:r>
         <w:rPr>
           <w:rFonts w:ascii="Times New Roman" w:hAnsi="Times New Roman" w:cs="Times New Roman"/>
@@ -8565,7 +8714,7 @@
           <w:rFonts w:ascii="Times New Roman" w:hAnsi="Times New Roman" w:cs="Times New Roman"/>
         </w:rPr>
       </w:pPr>
-      <w:bookmarkStart w:id="18" w:name="_Toc180687458"/>
+      <w:bookmarkStart w:id="18" w:name="_Toc181908264"/>
       <w:r>
         <w:rPr>
           <w:rFonts w:ascii="Times New Roman" w:hAnsi="Times New Roman" w:cs="Times New Roman"/>
@@ -8669,7 +8818,7 @@
           <w:rFonts w:ascii="Times New Roman" w:hAnsi="Times New Roman" w:cs="Times New Roman"/>
         </w:rPr>
       </w:pPr>
-      <w:bookmarkStart w:id="19" w:name="_Toc180687459"/>
+      <w:bookmarkStart w:id="19" w:name="_Toc181908265"/>
       <w:r>
         <w:rPr>
           <w:rFonts w:ascii="Times New Roman" w:hAnsi="Times New Roman" w:cs="Times New Roman"/>
@@ -8735,7 +8884,7 @@
           <w:rFonts w:ascii="Times New Roman" w:hAnsi="Times New Roman" w:cs="Times New Roman"/>
         </w:rPr>
       </w:pPr>
-      <w:bookmarkStart w:id="20" w:name="_Toc180687460"/>
+      <w:bookmarkStart w:id="20" w:name="_Toc181908266"/>
       <w:r>
         <w:rPr>
           <w:rFonts w:ascii="Times New Roman" w:hAnsi="Times New Roman" w:cs="Times New Roman"/>
@@ -8787,7 +8936,7 @@
           <w:rFonts w:ascii="Times New Roman" w:hAnsi="Times New Roman" w:cs="Times New Roman"/>
         </w:rPr>
       </w:pPr>
-      <w:bookmarkStart w:id="21" w:name="_Toc180687461"/>
+      <w:bookmarkStart w:id="21" w:name="_Toc181908267"/>
       <w:r>
         <w:rPr>
           <w:rFonts w:ascii="Times New Roman" w:hAnsi="Times New Roman" w:cs="Times New Roman"/>
@@ -8933,7 +9082,7 @@
           <w:rFonts w:ascii="Times New Roman" w:hAnsi="Times New Roman" w:cs="Times New Roman"/>
         </w:rPr>
       </w:pPr>
-      <w:bookmarkStart w:id="22" w:name="_Toc180687462"/>
+      <w:bookmarkStart w:id="22" w:name="_Toc181908268"/>
       <w:r>
         <w:rPr>
           <w:rFonts w:ascii="Times New Roman" w:hAnsi="Times New Roman" w:cs="Times New Roman"/>
@@ -9093,7 +9242,7 @@
           <w:rFonts w:ascii="Times New Roman" w:hAnsi="Times New Roman" w:cs="Times New Roman"/>
         </w:rPr>
       </w:pPr>
-      <w:bookmarkStart w:id="23" w:name="_Toc180687463"/>
+      <w:bookmarkStart w:id="23" w:name="_Toc181908269"/>
       <w:r>
         <w:rPr>
           <w:rFonts w:ascii="Times New Roman" w:hAnsi="Times New Roman" w:cs="Times New Roman"/>
@@ -9261,7 +9410,7 @@
           <w:rFonts w:ascii="Times New Roman" w:hAnsi="Times New Roman" w:cs="Times New Roman"/>
         </w:rPr>
       </w:pPr>
-      <w:bookmarkStart w:id="24" w:name="_Toc180687464"/>
+      <w:bookmarkStart w:id="24" w:name="_Toc181908270"/>
       <w:r>
         <w:rPr>
           <w:rFonts w:ascii="Times New Roman" w:hAnsi="Times New Roman" w:cs="Times New Roman"/>
@@ -9414,7 +9563,7 @@
           <w:rFonts w:ascii="Times New Roman" w:hAnsi="Times New Roman" w:cs="Times New Roman"/>
         </w:rPr>
       </w:pPr>
-      <w:bookmarkStart w:id="25" w:name="_Toc180687465"/>
+      <w:bookmarkStart w:id="25" w:name="_Toc181908271"/>
       <w:r>
         <w:rPr>
           <w:rFonts w:ascii="Times New Roman" w:hAnsi="Times New Roman" w:cs="Times New Roman"/>
@@ -9614,7 +9763,7 @@
           <w:rFonts w:ascii="Times New Roman" w:hAnsi="Times New Roman" w:cs="Times New Roman"/>
         </w:rPr>
       </w:pPr>
-      <w:bookmarkStart w:id="26" w:name="_Toc180687466"/>
+      <w:bookmarkStart w:id="26" w:name="_Toc181908272"/>
       <w:r>
         <w:rPr>
           <w:rFonts w:ascii="Times New Roman" w:hAnsi="Times New Roman" w:cs="Times New Roman"/>
@@ -9761,7 +9910,7 @@
           <w:rFonts w:ascii="Times New Roman" w:hAnsi="Times New Roman" w:cs="Times New Roman"/>
         </w:rPr>
       </w:pPr>
-      <w:bookmarkStart w:id="27" w:name="_Toc180687467"/>
+      <w:bookmarkStart w:id="27" w:name="_Toc181908273"/>
       <w:r>
         <w:rPr>
           <w:rFonts w:ascii="Times New Roman" w:hAnsi="Times New Roman" w:cs="Times New Roman"/>
@@ -9787,7 +9936,7 @@
           <w:szCs w:val="27"/>
         </w:rPr>
       </w:pPr>
-      <w:bookmarkStart w:id="28" w:name="_Toc180687468"/>
+      <w:bookmarkStart w:id="28" w:name="_Toc181908274"/>
       <w:r>
         <w:rPr>
           <w:rFonts w:ascii="Times New Roman" w:eastAsia="Times New Roman" w:hAnsi="Times New Roman" w:cs="Times New Roman"/>
@@ -9879,7 +10028,7 @@
           <w:szCs w:val="27"/>
         </w:rPr>
       </w:pPr>
-      <w:bookmarkStart w:id="29" w:name="_Toc180687469"/>
+      <w:bookmarkStart w:id="29" w:name="_Toc181908275"/>
       <w:r>
         <w:rPr>
           <w:rFonts w:ascii="Times New Roman" w:eastAsia="Times New Roman" w:hAnsi="Times New Roman" w:cs="Times New Roman"/>
@@ -10310,7 +10459,7 @@
           <w:szCs w:val="27"/>
         </w:rPr>
       </w:pPr>
-      <w:bookmarkStart w:id="30" w:name="_Toc180687470"/>
+      <w:bookmarkStart w:id="30" w:name="_Toc181908276"/>
       <w:r>
         <w:rPr>
           <w:rFonts w:ascii="Times New Roman" w:eastAsia="Times New Roman" w:hAnsi="Times New Roman" w:cs="Times New Roman"/>
@@ -10663,7 +10812,7 @@
           <w:szCs w:val="27"/>
         </w:rPr>
       </w:pPr>
-      <w:bookmarkStart w:id="31" w:name="_Toc180687471"/>
+      <w:bookmarkStart w:id="31" w:name="_Toc181908277"/>
       <w:r>
         <w:rPr>
           <w:rFonts w:ascii="Times New Roman" w:eastAsia="Times New Roman" w:hAnsi="Times New Roman" w:cs="Times New Roman"/>
@@ -11107,7 +11256,7 @@
           <w:szCs w:val="27"/>
         </w:rPr>
       </w:pPr>
-      <w:bookmarkStart w:id="32" w:name="_Toc180687472"/>
+      <w:bookmarkStart w:id="32" w:name="_Toc181908278"/>
       <w:r>
         <w:rPr>
           <w:rFonts w:ascii="Times New Roman" w:eastAsia="Times New Roman" w:hAnsi="Times New Roman" w:cs="Times New Roman"/>
@@ -11418,7 +11567,7 @@
           <w:szCs w:val="27"/>
         </w:rPr>
       </w:pPr>
-      <w:bookmarkStart w:id="33" w:name="_Toc180687473"/>
+      <w:bookmarkStart w:id="33" w:name="_Toc181908279"/>
       <w:r>
         <w:rPr>
           <w:rFonts w:ascii="Times New Roman" w:eastAsia="Times New Roman" w:hAnsi="Times New Roman" w:cs="Times New Roman"/>
@@ -11690,7 +11839,7 @@
           <w:szCs w:val="27"/>
         </w:rPr>
       </w:pPr>
-      <w:bookmarkStart w:id="34" w:name="_Toc180687474"/>
+      <w:bookmarkStart w:id="34" w:name="_Toc181908280"/>
       <w:r>
         <w:rPr>
           <w:rFonts w:ascii="Times New Roman" w:eastAsia="Times New Roman" w:hAnsi="Times New Roman" w:cs="Times New Roman"/>
@@ -11991,7 +12140,7 @@
           <w:rFonts w:ascii="Times New Roman" w:hAnsi="Times New Roman" w:cs="Times New Roman"/>
         </w:rPr>
       </w:pPr>
-      <w:bookmarkStart w:id="35" w:name="_Toc180687475"/>
+      <w:bookmarkStart w:id="35" w:name="_Toc181908281"/>
       <w:r>
         <w:rPr>
           <w:rFonts w:ascii="Times New Roman" w:hAnsi="Times New Roman" w:cs="Times New Roman"/>
@@ -12007,7 +12156,7 @@
           <w:rFonts w:ascii="Times New Roman" w:hAnsi="Times New Roman" w:cs="Times New Roman"/>
         </w:rPr>
       </w:pPr>
-      <w:bookmarkStart w:id="36" w:name="_Toc180687476"/>
+      <w:bookmarkStart w:id="36" w:name="_Toc181908282"/>
       <w:r>
         <w:rPr>
           <w:rFonts w:ascii="Times New Roman" w:hAnsi="Times New Roman" w:cs="Times New Roman"/>
@@ -12466,7 +12615,7 @@
           <w:rFonts w:ascii="Times New Roman" w:hAnsi="Times New Roman" w:cs="Times New Roman"/>
         </w:rPr>
       </w:pPr>
-      <w:bookmarkStart w:id="37" w:name="_Toc180687477"/>
+      <w:bookmarkStart w:id="37" w:name="_Toc181908283"/>
       <w:r>
         <w:rPr>
           <w:rFonts w:ascii="Times New Roman" w:hAnsi="Times New Roman" w:cs="Times New Roman"/>
@@ -12895,7 +13044,7 @@
           <w:rFonts w:ascii="Times New Roman" w:hAnsi="Times New Roman" w:cs="Times New Roman"/>
         </w:rPr>
       </w:pPr>
-      <w:bookmarkStart w:id="38" w:name="_Toc180687478"/>
+      <w:bookmarkStart w:id="38" w:name="_Toc181908284"/>
       <w:r>
         <w:rPr>
           <w:rFonts w:ascii="Times New Roman" w:hAnsi="Times New Roman" w:cs="Times New Roman"/>
@@ -13199,7 +13348,7 @@
           <w:rFonts w:ascii="Times New Roman" w:hAnsi="Times New Roman" w:cs="Times New Roman"/>
         </w:rPr>
       </w:pPr>
-      <w:bookmarkStart w:id="39" w:name="_Toc180687479"/>
+      <w:bookmarkStart w:id="39" w:name="_Toc181908285"/>
       <w:r>
         <w:rPr>
           <w:rFonts w:ascii="Times New Roman" w:hAnsi="Times New Roman" w:cs="Times New Roman"/>
@@ -13468,7 +13617,7 @@
           <w:rFonts w:ascii="Times New Roman" w:hAnsi="Times New Roman" w:cs="Times New Roman"/>
         </w:rPr>
       </w:pPr>
-      <w:bookmarkStart w:id="40" w:name="_Toc180687480"/>
+      <w:bookmarkStart w:id="40" w:name="_Toc181908286"/>
       <w:r>
         <w:rPr>
           <w:rFonts w:ascii="Times New Roman" w:hAnsi="Times New Roman" w:cs="Times New Roman"/>
@@ -13491,7 +13640,7 @@
           <w:rFonts w:ascii="Times New Roman" w:hAnsi="Times New Roman" w:cs="Times New Roman"/>
         </w:rPr>
       </w:pPr>
-      <w:bookmarkStart w:id="41" w:name="_Toc180687481"/>
+      <w:bookmarkStart w:id="41" w:name="_Toc181908287"/>
       <w:r>
         <w:rPr>
           <w:rFonts w:ascii="Times New Roman" w:hAnsi="Times New Roman" w:cs="Times New Roman"/>
@@ -13542,7 +13691,7 @@
           <w:rFonts w:ascii="Times New Roman" w:hAnsi="Times New Roman" w:cs="Times New Roman"/>
         </w:rPr>
       </w:pPr>
-      <w:bookmarkStart w:id="42" w:name="_Toc180687482"/>
+      <w:bookmarkStart w:id="42" w:name="_Toc181908288"/>
       <w:r>
         <w:rPr>
           <w:rFonts w:ascii="Times New Roman" w:hAnsi="Times New Roman" w:cs="Times New Roman"/>
@@ -13600,7 +13749,7 @@
           <w:rFonts w:ascii="Times New Roman" w:hAnsi="Times New Roman" w:cs="Times New Roman"/>
         </w:rPr>
       </w:pPr>
-      <w:bookmarkStart w:id="43" w:name="_Toc180687483"/>
+      <w:bookmarkStart w:id="43" w:name="_Toc181908289"/>
       <w:r>
         <w:rPr>
           <w:rFonts w:ascii="Times New Roman" w:hAnsi="Times New Roman" w:cs="Times New Roman"/>
@@ -13650,7 +13799,7 @@
           <w:rFonts w:ascii="Times New Roman" w:hAnsi="Times New Roman" w:cs="Times New Roman"/>
         </w:rPr>
       </w:pPr>
-      <w:bookmarkStart w:id="44" w:name="_Toc180687484"/>
+      <w:bookmarkStart w:id="44" w:name="_Toc181908290"/>
       <w:r>
         <w:rPr>
           <w:rFonts w:ascii="Times New Roman" w:hAnsi="Times New Roman" w:cs="Times New Roman"/>
@@ -13763,7 +13912,7 @@
           <w:rFonts w:ascii="Times New Roman" w:hAnsi="Times New Roman" w:cs="Times New Roman"/>
         </w:rPr>
       </w:pPr>
-      <w:bookmarkStart w:id="45" w:name="_Toc180687485"/>
+      <w:bookmarkStart w:id="45" w:name="_Toc181908291"/>
       <w:r>
         <w:rPr>
           <w:rFonts w:ascii="Times New Roman" w:hAnsi="Times New Roman" w:cs="Times New Roman"/>
@@ -13827,7 +13976,7 @@
           <w:rFonts w:ascii="Times New Roman" w:hAnsi="Times New Roman" w:cs="Times New Roman"/>
         </w:rPr>
       </w:pPr>
-      <w:bookmarkStart w:id="46" w:name="_Toc180687486"/>
+      <w:bookmarkStart w:id="46" w:name="_Toc181908292"/>
       <w:r>
         <w:rPr>
           <w:rFonts w:ascii="Times New Roman" w:hAnsi="Times New Roman" w:cs="Times New Roman"/>
@@ -13937,7 +14086,7 @@
           <w:rFonts w:ascii="Times New Roman" w:hAnsi="Times New Roman" w:cs="Times New Roman"/>
         </w:rPr>
       </w:pPr>
-      <w:bookmarkStart w:id="47" w:name="_Toc180687487"/>
+      <w:bookmarkStart w:id="47" w:name="_Toc181908293"/>
       <w:r>
         <w:rPr>
           <w:rFonts w:ascii="Times New Roman" w:hAnsi="Times New Roman" w:cs="Times New Roman"/>
@@ -13975,7 +14124,7 @@
           <w:rFonts w:ascii="Times New Roman" w:hAnsi="Times New Roman" w:cs="Times New Roman"/>
         </w:rPr>
       </w:pPr>
-      <w:bookmarkStart w:id="48" w:name="_Toc180687488"/>
+      <w:bookmarkStart w:id="48" w:name="_Toc181908294"/>
       <w:r>
         <w:rPr>
           <w:rFonts w:ascii="Times New Roman" w:hAnsi="Times New Roman" w:cs="Times New Roman"/>
@@ -14013,7 +14162,7 @@
           <w:rFonts w:ascii="Times New Roman" w:hAnsi="Times New Roman" w:cs="Times New Roman"/>
         </w:rPr>
       </w:pPr>
-      <w:bookmarkStart w:id="49" w:name="_Toc180687489"/>
+      <w:bookmarkStart w:id="49" w:name="_Toc181908295"/>
       <w:r>
         <w:rPr>
           <w:rFonts w:ascii="Times New Roman" w:hAnsi="Times New Roman" w:cs="Times New Roman"/>
@@ -14065,7 +14214,7 @@
           <w:rFonts w:ascii="Times New Roman" w:hAnsi="Times New Roman" w:cs="Times New Roman"/>
         </w:rPr>
       </w:pPr>
-      <w:bookmarkStart w:id="50" w:name="_Toc180687490"/>
+      <w:bookmarkStart w:id="50" w:name="_Toc181908296"/>
       <w:r>
         <w:rPr>
           <w:rFonts w:ascii="Times New Roman" w:hAnsi="Times New Roman" w:cs="Times New Roman"/>
@@ -14115,7 +14264,7 @@
           <w:rFonts w:ascii="Times New Roman" w:hAnsi="Times New Roman" w:cs="Times New Roman"/>
         </w:rPr>
       </w:pPr>
-      <w:bookmarkStart w:id="51" w:name="_Toc180687491"/>
+      <w:bookmarkStart w:id="51" w:name="_Toc181908297"/>
       <w:r>
         <w:rPr>
           <w:rFonts w:ascii="Times New Roman" w:hAnsi="Times New Roman" w:cs="Times New Roman"/>
@@ -14144,8 +14293,8 @@
           <w:szCs w:val="26"/>
         </w:rPr>
       </w:pPr>
-      <w:bookmarkStart w:id="52" w:name="_Hlk180078204"/>
-      <w:bookmarkStart w:id="53" w:name="_Toc180687492"/>
+      <w:bookmarkStart w:id="52" w:name="_Toc181908298"/>
+      <w:bookmarkStart w:id="53" w:name="_Hlk180078204"/>
       <w:r>
         <w:rPr>
           <w:rFonts w:ascii="Times New Roman" w:eastAsia="Times New Roman" w:hAnsi="Times New Roman" w:cs="Times New Roman"/>
@@ -14157,7 +14306,7 @@
         </w:rPr>
         <w:t>System Description</w:t>
       </w:r>
-      <w:bookmarkEnd w:id="53"/>
+      <w:bookmarkEnd w:id="52"/>
     </w:p>
     <w:p>
       <w:pPr>
@@ -14218,7 +14367,7 @@
           <w:szCs w:val="26"/>
         </w:rPr>
       </w:pPr>
-      <w:bookmarkStart w:id="54" w:name="_Toc180687493"/>
+      <w:bookmarkStart w:id="54" w:name="_Toc181908299"/>
       <w:r>
         <w:rPr>
           <w:rFonts w:ascii="Times New Roman" w:eastAsia="Times New Roman" w:hAnsi="Times New Roman" w:cs="Times New Roman"/>
@@ -14355,7 +14504,7 @@
           <w:szCs w:val="26"/>
         </w:rPr>
       </w:pPr>
-      <w:bookmarkStart w:id="55" w:name="_Toc180687494"/>
+      <w:bookmarkStart w:id="55" w:name="_Toc181908300"/>
       <w:r>
         <w:rPr>
           <w:rFonts w:ascii="Times New Roman" w:eastAsia="Times New Roman" w:hAnsi="Times New Roman" w:cs="Times New Roman"/>
@@ -16608,7 +16757,7 @@
           <w:szCs w:val="26"/>
         </w:rPr>
       </w:pPr>
-      <w:bookmarkStart w:id="56" w:name="_Toc180687495"/>
+      <w:bookmarkStart w:id="56" w:name="_Toc181908301"/>
       <w:r>
         <w:rPr>
           <w:rFonts w:ascii="Times New Roman" w:eastAsia="Times New Roman" w:hAnsi="Times New Roman" w:cs="Times New Roman"/>
@@ -16701,7 +16850,7 @@
           <w:szCs w:val="26"/>
         </w:rPr>
       </w:pPr>
-      <w:bookmarkStart w:id="57" w:name="_Toc180687496"/>
+      <w:bookmarkStart w:id="57" w:name="_Toc181908302"/>
       <w:r>
         <w:rPr>
           <w:rFonts w:ascii="Times New Roman" w:eastAsia="Times New Roman" w:hAnsi="Times New Roman" w:cs="Times New Roman"/>
@@ -19826,7 +19975,7 @@
           <w:szCs w:val="26"/>
         </w:rPr>
       </w:pPr>
-      <w:bookmarkStart w:id="58" w:name="_Toc180687497"/>
+      <w:bookmarkStart w:id="58" w:name="_Toc181908303"/>
       <w:r>
         <w:rPr>
           <w:rFonts w:ascii="Times New Roman" w:eastAsia="Times New Roman" w:hAnsi="Times New Roman" w:cs="Times New Roman"/>
@@ -21008,7 +21157,7 @@
           <w:szCs w:val="26"/>
         </w:rPr>
       </w:pPr>
-      <w:bookmarkStart w:id="59" w:name="_Toc180687498"/>
+      <w:bookmarkStart w:id="59" w:name="_Toc181908304"/>
       <w:r>
         <w:rPr>
           <w:rFonts w:ascii="Times New Roman" w:eastAsia="Times New Roman" w:hAnsi="Times New Roman" w:cs="Times New Roman"/>
@@ -21729,7 +21878,7 @@
           <w:szCs w:val="26"/>
         </w:rPr>
       </w:pPr>
-      <w:bookmarkStart w:id="60" w:name="_Toc180687499"/>
+      <w:bookmarkStart w:id="60" w:name="_Toc181908305"/>
       <w:r>
         <w:rPr>
           <w:rFonts w:ascii="Times New Roman" w:eastAsia="Times New Roman" w:hAnsi="Times New Roman" w:cs="Times New Roman"/>
@@ -21812,7 +21961,1442 @@
         </w:rPr>
         <w:t>g: All team members will contribute to the testing phase, ensuring that their respective layers communicate properly with one another and handle edge cases effectively</w:t>
       </w:r>
-      <w:bookmarkEnd w:id="52"/>
+      <w:bookmarkEnd w:id="53"/>
+    </w:p>
+    <w:p>
+      <w:pPr>
+        <w:tabs>
+          <w:tab w:val="clear" w:pos="180"/>
+          <w:tab w:val="clear" w:pos="360"/>
+          <w:tab w:val="clear" w:pos="720"/>
+        </w:tabs>
+        <w:spacing w:after="200" w:line="276" w:lineRule="auto"/>
+        <w:ind w:left="720" w:hanging="360"/>
+        <w:contextualSpacing/>
+        <w:rPr>
+          <w:rFonts w:ascii="Times New Roman" w:eastAsia="Cambria" w:hAnsi="Times New Roman" w:cs="Times New Roman"/>
+          <w:sz w:val="22"/>
+          <w:szCs w:val="22"/>
+        </w:rPr>
+      </w:pPr>
+    </w:p>
+    <w:p>
+      <w:pPr>
+        <w:keepNext/>
+        <w:keepLines/>
+        <w:tabs>
+          <w:tab w:val="clear" w:pos="180"/>
+          <w:tab w:val="clear" w:pos="360"/>
+          <w:tab w:val="clear" w:pos="720"/>
+        </w:tabs>
+        <w:spacing w:before="200" w:line="276" w:lineRule="auto"/>
+        <w:outlineLvl w:val="1"/>
+        <w:rPr>
+          <w:rFonts w:ascii="Times New Roman" w:eastAsia="Times New Roman" w:hAnsi="Times New Roman" w:cs="Times New Roman"/>
+          <w:b/>
+          <w:bCs/>
+          <w:color w:val="4F81BD"/>
+          <w:sz w:val="26"/>
+          <w:szCs w:val="26"/>
+        </w:rPr>
+      </w:pPr>
+      <w:bookmarkStart w:id="61" w:name="_Toc181908306"/>
+      <w:r>
+        <w:rPr>
+          <w:rFonts w:ascii="Times New Roman" w:eastAsia="Times New Roman" w:hAnsi="Times New Roman" w:cs="Times New Roman"/>
+          <w:b/>
+          <w:bCs/>
+          <w:color w:val="4F81BD"/>
+          <w:sz w:val="26"/>
+          <w:szCs w:val="26"/>
+        </w:rPr>
+        <w:t>Data Management Strategy</w:t>
+      </w:r>
+      <w:bookmarkEnd w:id="61"/>
+    </w:p>
+    <w:p>
+      <w:pPr>
+        <w:numPr>
+          <w:ilvl w:val="3"/>
+          <w:numId w:val="60"/>
+        </w:numPr>
+        <w:tabs>
+          <w:tab w:val="clear" w:pos="180"/>
+          <w:tab w:val="clear" w:pos="360"/>
+          <w:tab w:val="clear" w:pos="720"/>
+        </w:tabs>
+        <w:spacing w:after="200" w:line="276" w:lineRule="auto"/>
+        <w:ind w:left="360"/>
+        <w:contextualSpacing/>
+        <w:rPr>
+          <w:rFonts w:ascii="Cambria" w:eastAsia="Cambria" w:hAnsi="Cambria" w:cs="Cambria"/>
+          <w:sz w:val="22"/>
+          <w:szCs w:val="22"/>
+        </w:rPr>
+      </w:pPr>
+      <w:r>
+        <w:rPr>
+          <w:rFonts w:ascii="Cambria" w:eastAsia="Cambria" w:hAnsi="Cambria" w:cs="Cambria"/>
+          <w:b/>
+          <w:sz w:val="22"/>
+          <w:szCs w:val="22"/>
+        </w:rPr>
+        <w:t>Database Type Choice:</w:t>
+      </w:r>
+      <w:r>
+        <w:rPr>
+          <w:rFonts w:ascii="Cambria" w:eastAsia="Cambria" w:hAnsi="Cambria" w:cs="Cambria"/>
+          <w:sz w:val="22"/>
+          <w:szCs w:val="22"/>
+        </w:rPr>
+        <w:t xml:space="preserve"> </w:t>
+      </w:r>
+    </w:p>
+    <w:p>
+      <w:pPr>
+        <w:numPr>
+          <w:ilvl w:val="5"/>
+          <w:numId w:val="60"/>
+        </w:numPr>
+        <w:tabs>
+          <w:tab w:val="clear" w:pos="180"/>
+          <w:tab w:val="clear" w:pos="360"/>
+          <w:tab w:val="clear" w:pos="720"/>
+        </w:tabs>
+        <w:spacing w:after="200" w:line="276" w:lineRule="auto"/>
+        <w:ind w:left="1080"/>
+        <w:contextualSpacing/>
+        <w:rPr>
+          <w:rFonts w:ascii="Cambria" w:eastAsia="Cambria" w:hAnsi="Cambria" w:cs="Cambria"/>
+          <w:sz w:val="22"/>
+          <w:szCs w:val="22"/>
+        </w:rPr>
+      </w:pPr>
+      <w:r>
+        <w:rPr>
+          <w:rFonts w:ascii="Cambria" w:eastAsia="Cambria" w:hAnsi="Cambria" w:cs="Cambria"/>
+          <w:b/>
+          <w:bCs/>
+          <w:sz w:val="22"/>
+          <w:szCs w:val="22"/>
+        </w:rPr>
+        <w:t>Primary Choice:</w:t>
+      </w:r>
+      <w:r>
+        <w:rPr>
+          <w:rFonts w:ascii="Cambria" w:eastAsia="Cambria" w:hAnsi="Cambria" w:cs="Cambria"/>
+          <w:sz w:val="22"/>
+          <w:szCs w:val="22"/>
+        </w:rPr>
+        <w:t xml:space="preserve"> SQL Database</w:t>
+      </w:r>
+    </w:p>
+    <w:p>
+      <w:pPr>
+        <w:numPr>
+          <w:ilvl w:val="7"/>
+          <w:numId w:val="60"/>
+        </w:numPr>
+        <w:tabs>
+          <w:tab w:val="clear" w:pos="180"/>
+          <w:tab w:val="clear" w:pos="360"/>
+          <w:tab w:val="clear" w:pos="720"/>
+        </w:tabs>
+        <w:spacing w:after="200" w:line="276" w:lineRule="auto"/>
+        <w:ind w:left="1800"/>
+        <w:contextualSpacing/>
+        <w:rPr>
+          <w:rFonts w:ascii="Cambria" w:eastAsia="Cambria" w:hAnsi="Cambria" w:cs="Cambria"/>
+          <w:sz w:val="22"/>
+          <w:szCs w:val="22"/>
+        </w:rPr>
+      </w:pPr>
+      <w:r>
+        <w:rPr>
+          <w:rFonts w:ascii="Cambria" w:eastAsia="Cambria" w:hAnsi="Cambria" w:cs="Cambria"/>
+          <w:b/>
+          <w:sz w:val="22"/>
+          <w:szCs w:val="22"/>
+        </w:rPr>
+        <w:t>Structured Data:</w:t>
+      </w:r>
+      <w:r>
+        <w:rPr>
+          <w:rFonts w:ascii="Cambria" w:eastAsia="Cambria" w:hAnsi="Cambria" w:cs="Cambria"/>
+          <w:sz w:val="22"/>
+          <w:szCs w:val="22"/>
+        </w:rPr>
+        <w:t xml:space="preserve"> Given the structured nature of MTTS’s data (e.g., user profiles, bookings, showtimes), an SQL relational database is optimal.</w:t>
+      </w:r>
+    </w:p>
+    <w:p>
+      <w:pPr>
+        <w:numPr>
+          <w:ilvl w:val="7"/>
+          <w:numId w:val="60"/>
+        </w:numPr>
+        <w:tabs>
+          <w:tab w:val="clear" w:pos="180"/>
+          <w:tab w:val="clear" w:pos="360"/>
+          <w:tab w:val="clear" w:pos="720"/>
+        </w:tabs>
+        <w:spacing w:after="200" w:line="276" w:lineRule="auto"/>
+        <w:ind w:left="1800"/>
+        <w:contextualSpacing/>
+        <w:rPr>
+          <w:rFonts w:ascii="Cambria" w:eastAsia="Cambria" w:hAnsi="Cambria" w:cs="Cambria"/>
+          <w:sz w:val="22"/>
+          <w:szCs w:val="22"/>
+        </w:rPr>
+      </w:pPr>
+      <w:r>
+        <w:rPr>
+          <w:rFonts w:ascii="Cambria" w:eastAsia="Cambria" w:hAnsi="Cambria" w:cs="Cambria"/>
+          <w:b/>
+          <w:sz w:val="22"/>
+          <w:szCs w:val="22"/>
+        </w:rPr>
+        <w:t>ACID Compliance:</w:t>
+      </w:r>
+      <w:r>
+        <w:rPr>
+          <w:rFonts w:ascii="Cambria" w:eastAsia="Cambria" w:hAnsi="Cambria" w:cs="Cambria"/>
+          <w:sz w:val="22"/>
+          <w:szCs w:val="22"/>
+        </w:rPr>
+        <w:t xml:space="preserve"> SQL databases offer ACID properties (Atomicity, Consistency, Isolation, Durability), which are crucial for the MTTS, ensuring each booking or payment transaction is processed accurately without risk of data corruption.</w:t>
+      </w:r>
+    </w:p>
+    <w:p>
+      <w:pPr>
+        <w:numPr>
+          <w:ilvl w:val="7"/>
+          <w:numId w:val="60"/>
+        </w:numPr>
+        <w:tabs>
+          <w:tab w:val="clear" w:pos="180"/>
+          <w:tab w:val="clear" w:pos="360"/>
+          <w:tab w:val="clear" w:pos="720"/>
+        </w:tabs>
+        <w:spacing w:after="200" w:line="276" w:lineRule="auto"/>
+        <w:ind w:left="1800"/>
+        <w:contextualSpacing/>
+        <w:rPr>
+          <w:rFonts w:ascii="Cambria" w:eastAsia="Cambria" w:hAnsi="Cambria" w:cs="Cambria"/>
+          <w:sz w:val="22"/>
+          <w:szCs w:val="22"/>
+        </w:rPr>
+      </w:pPr>
+      <w:r>
+        <w:rPr>
+          <w:rFonts w:ascii="Cambria" w:eastAsia="Cambria" w:hAnsi="Cambria" w:cs="Cambria"/>
+          <w:b/>
+          <w:sz w:val="22"/>
+          <w:szCs w:val="22"/>
+        </w:rPr>
+        <w:t>Consistency Across Modules:</w:t>
+      </w:r>
+      <w:r>
+        <w:rPr>
+          <w:rFonts w:ascii="Cambria" w:eastAsia="Cambria" w:hAnsi="Cambria" w:cs="Cambria"/>
+          <w:sz w:val="22"/>
+          <w:szCs w:val="22"/>
+        </w:rPr>
+        <w:t xml:space="preserve"> SQL enables consistent data management across multiple modules, essential for handling tasks such as seat selection, which requires real-time updates and availability checks.</w:t>
+      </w:r>
+    </w:p>
+    <w:p>
+      <w:pPr>
+        <w:numPr>
+          <w:ilvl w:val="5"/>
+          <w:numId w:val="60"/>
+        </w:numPr>
+        <w:tabs>
+          <w:tab w:val="clear" w:pos="180"/>
+          <w:tab w:val="clear" w:pos="360"/>
+          <w:tab w:val="clear" w:pos="720"/>
+        </w:tabs>
+        <w:spacing w:after="200" w:line="276" w:lineRule="auto"/>
+        <w:ind w:left="1080"/>
+        <w:contextualSpacing/>
+        <w:rPr>
+          <w:rFonts w:ascii="Cambria" w:eastAsia="Cambria" w:hAnsi="Cambria" w:cs="Cambria"/>
+          <w:sz w:val="22"/>
+          <w:szCs w:val="22"/>
+        </w:rPr>
+      </w:pPr>
+      <w:r>
+        <w:rPr>
+          <w:rFonts w:ascii="Cambria" w:eastAsia="Cambria" w:hAnsi="Cambria" w:cs="Cambria"/>
+          <w:b/>
+          <w:bCs/>
+          <w:sz w:val="22"/>
+          <w:szCs w:val="22"/>
+        </w:rPr>
+        <w:t>Alternative Consideration:</w:t>
+      </w:r>
+      <w:r>
+        <w:rPr>
+          <w:rFonts w:ascii="Cambria" w:eastAsia="Cambria" w:hAnsi="Cambria" w:cs="Cambria"/>
+          <w:sz w:val="22"/>
+          <w:szCs w:val="22"/>
+        </w:rPr>
+        <w:t xml:space="preserve"> NoSQL Database</w:t>
+      </w:r>
+    </w:p>
+    <w:p>
+      <w:pPr>
+        <w:numPr>
+          <w:ilvl w:val="7"/>
+          <w:numId w:val="60"/>
+        </w:numPr>
+        <w:tabs>
+          <w:tab w:val="clear" w:pos="180"/>
+          <w:tab w:val="clear" w:pos="360"/>
+          <w:tab w:val="clear" w:pos="720"/>
+        </w:tabs>
+        <w:spacing w:after="200" w:line="276" w:lineRule="auto"/>
+        <w:ind w:left="1800"/>
+        <w:contextualSpacing/>
+        <w:rPr>
+          <w:rFonts w:ascii="Cambria" w:eastAsia="Cambria" w:hAnsi="Cambria" w:cs="Cambria"/>
+          <w:sz w:val="22"/>
+          <w:szCs w:val="22"/>
+        </w:rPr>
+      </w:pPr>
+      <w:r>
+        <w:rPr>
+          <w:rFonts w:ascii="Cambria" w:eastAsia="Cambria" w:hAnsi="Cambria" w:cs="Cambria"/>
+          <w:b/>
+          <w:bCs/>
+          <w:sz w:val="22"/>
+          <w:szCs w:val="22"/>
+        </w:rPr>
+        <w:t>Scalability and Flexibility:</w:t>
+      </w:r>
+      <w:r>
+        <w:rPr>
+          <w:rFonts w:ascii="Cambria" w:eastAsia="Cambria" w:hAnsi="Cambria" w:cs="Cambria"/>
+          <w:sz w:val="22"/>
+          <w:szCs w:val="22"/>
+        </w:rPr>
+        <w:t xml:space="preserve"> NoSQL databases, like document or key-value stores, could offer advantages in handling unstructured data or scaling with fluctuating loads.</w:t>
+      </w:r>
+    </w:p>
+    <w:p>
+      <w:pPr>
+        <w:numPr>
+          <w:ilvl w:val="7"/>
+          <w:numId w:val="60"/>
+        </w:numPr>
+        <w:tabs>
+          <w:tab w:val="clear" w:pos="180"/>
+          <w:tab w:val="clear" w:pos="360"/>
+          <w:tab w:val="clear" w:pos="720"/>
+        </w:tabs>
+        <w:spacing w:after="200" w:line="276" w:lineRule="auto"/>
+        <w:ind w:left="1800"/>
+        <w:contextualSpacing/>
+        <w:rPr>
+          <w:rFonts w:ascii="Cambria" w:eastAsia="Cambria" w:hAnsi="Cambria" w:cs="Cambria"/>
+          <w:sz w:val="22"/>
+          <w:szCs w:val="22"/>
+        </w:rPr>
+      </w:pPr>
+      <w:r>
+        <w:rPr>
+          <w:rFonts w:ascii="Cambria" w:eastAsia="Cambria" w:hAnsi="Cambria" w:cs="Cambria"/>
+          <w:b/>
+          <w:bCs/>
+          <w:sz w:val="22"/>
+          <w:szCs w:val="22"/>
+        </w:rPr>
+        <w:t>Drawbacks:</w:t>
+      </w:r>
+      <w:r>
+        <w:rPr>
+          <w:rFonts w:ascii="Cambria" w:eastAsia="Cambria" w:hAnsi="Cambria" w:cs="Cambria"/>
+          <w:sz w:val="22"/>
+          <w:szCs w:val="22"/>
+        </w:rPr>
+        <w:t xml:space="preserve"> However, NoSQL lacks the strong consistency and relational structure SQL offers, which is critical for transactional systems like MTTS. This makes SQL the preferred choice, given MTTS’s current functional requirements.</w:t>
+      </w:r>
+    </w:p>
+    <w:p>
+      <w:pPr>
+        <w:numPr>
+          <w:ilvl w:val="3"/>
+          <w:numId w:val="60"/>
+        </w:numPr>
+        <w:tabs>
+          <w:tab w:val="clear" w:pos="180"/>
+          <w:tab w:val="clear" w:pos="360"/>
+          <w:tab w:val="clear" w:pos="720"/>
+        </w:tabs>
+        <w:spacing w:after="200" w:line="276" w:lineRule="auto"/>
+        <w:ind w:left="360"/>
+        <w:contextualSpacing/>
+        <w:rPr>
+          <w:rFonts w:ascii="Cambria" w:eastAsia="Cambria" w:hAnsi="Cambria" w:cs="Cambria"/>
+          <w:b/>
+          <w:bCs/>
+          <w:sz w:val="22"/>
+          <w:szCs w:val="22"/>
+        </w:rPr>
+      </w:pPr>
+      <w:r>
+        <w:rPr>
+          <w:rFonts w:ascii="Cambria" w:eastAsia="Cambria" w:hAnsi="Cambria" w:cs="Cambria"/>
+          <w:b/>
+          <w:bCs/>
+          <w:sz w:val="22"/>
+          <w:szCs w:val="22"/>
+        </w:rPr>
+        <w:t xml:space="preserve">Data Segmentation and Organization: </w:t>
+      </w:r>
+    </w:p>
+    <w:p>
+      <w:pPr>
+        <w:numPr>
+          <w:ilvl w:val="5"/>
+          <w:numId w:val="60"/>
+        </w:numPr>
+        <w:tabs>
+          <w:tab w:val="clear" w:pos="180"/>
+          <w:tab w:val="clear" w:pos="360"/>
+          <w:tab w:val="clear" w:pos="720"/>
+        </w:tabs>
+        <w:spacing w:after="200" w:line="276" w:lineRule="auto"/>
+        <w:ind w:left="1080"/>
+        <w:contextualSpacing/>
+        <w:rPr>
+          <w:rFonts w:ascii="Cambria" w:eastAsia="Cambria" w:hAnsi="Cambria" w:cs="Cambria"/>
+          <w:b/>
+          <w:bCs/>
+          <w:sz w:val="22"/>
+          <w:szCs w:val="22"/>
+        </w:rPr>
+      </w:pPr>
+      <w:r>
+        <w:rPr>
+          <w:rFonts w:ascii="Cambria" w:eastAsia="Cambria" w:hAnsi="Cambria" w:cs="Cambria"/>
+          <w:b/>
+          <w:bCs/>
+          <w:sz w:val="22"/>
+          <w:szCs w:val="22"/>
+        </w:rPr>
+        <w:t>Logical Separation:</w:t>
+      </w:r>
+    </w:p>
+    <w:p>
+      <w:pPr>
+        <w:tabs>
+          <w:tab w:val="clear" w:pos="180"/>
+          <w:tab w:val="clear" w:pos="360"/>
+          <w:tab w:val="clear" w:pos="720"/>
+        </w:tabs>
+        <w:spacing w:after="200" w:line="276" w:lineRule="auto"/>
+        <w:ind w:left="-360" w:firstLine="720"/>
+        <w:rPr>
+          <w:rFonts w:ascii="Cambria" w:eastAsia="Cambria" w:hAnsi="Cambria" w:cs="Cambria"/>
+          <w:b/>
+          <w:bCs/>
+          <w:sz w:val="22"/>
+          <w:szCs w:val="22"/>
+        </w:rPr>
+      </w:pPr>
+      <w:r>
+        <w:rPr>
+          <w:rFonts w:ascii="Cambria" w:eastAsia="Cambria" w:hAnsi="Cambria" w:cs="Cambria"/>
+          <w:sz w:val="22"/>
+          <w:szCs w:val="22"/>
+        </w:rPr>
+        <w:t>Data is segmented into specific databases based on functionality:</w:t>
+      </w:r>
+    </w:p>
+    <w:p>
+      <w:pPr>
+        <w:numPr>
+          <w:ilvl w:val="7"/>
+          <w:numId w:val="60"/>
+        </w:numPr>
+        <w:tabs>
+          <w:tab w:val="clear" w:pos="180"/>
+          <w:tab w:val="clear" w:pos="360"/>
+          <w:tab w:val="clear" w:pos="720"/>
+        </w:tabs>
+        <w:spacing w:after="200" w:line="276" w:lineRule="auto"/>
+        <w:ind w:left="1800"/>
+        <w:contextualSpacing/>
+        <w:rPr>
+          <w:rFonts w:ascii="Cambria" w:eastAsia="Cambria" w:hAnsi="Cambria" w:cs="Cambria"/>
+          <w:b/>
+          <w:bCs/>
+          <w:sz w:val="22"/>
+          <w:szCs w:val="22"/>
+        </w:rPr>
+      </w:pPr>
+      <w:r>
+        <w:rPr>
+          <w:rFonts w:ascii="Cambria" w:eastAsia="Cambria" w:hAnsi="Cambria" w:cs="Cambria"/>
+          <w:b/>
+          <w:bCs/>
+          <w:sz w:val="22"/>
+          <w:szCs w:val="22"/>
+        </w:rPr>
+        <w:t>User Database:</w:t>
+      </w:r>
+      <w:r>
+        <w:rPr>
+          <w:rFonts w:ascii="Cambria" w:eastAsia="Cambria" w:hAnsi="Cambria" w:cs="Cambria"/>
+          <w:sz w:val="22"/>
+          <w:szCs w:val="22"/>
+        </w:rPr>
+        <w:t xml:space="preserve"> Stores user credentials and profile data, accessible only by the User Manager.</w:t>
+      </w:r>
+    </w:p>
+    <w:p>
+      <w:pPr>
+        <w:numPr>
+          <w:ilvl w:val="7"/>
+          <w:numId w:val="60"/>
+        </w:numPr>
+        <w:tabs>
+          <w:tab w:val="clear" w:pos="180"/>
+          <w:tab w:val="clear" w:pos="360"/>
+          <w:tab w:val="clear" w:pos="720"/>
+        </w:tabs>
+        <w:spacing w:after="200" w:line="276" w:lineRule="auto"/>
+        <w:ind w:left="1800"/>
+        <w:contextualSpacing/>
+        <w:rPr>
+          <w:rFonts w:ascii="Cambria" w:eastAsia="Cambria" w:hAnsi="Cambria" w:cs="Cambria"/>
+          <w:b/>
+          <w:bCs/>
+          <w:sz w:val="22"/>
+          <w:szCs w:val="22"/>
+        </w:rPr>
+      </w:pPr>
+      <w:r>
+        <w:rPr>
+          <w:rFonts w:ascii="Cambria" w:eastAsia="Cambria" w:hAnsi="Cambria" w:cs="Cambria"/>
+          <w:b/>
+          <w:bCs/>
+          <w:sz w:val="22"/>
+          <w:szCs w:val="22"/>
+        </w:rPr>
+        <w:t>Movie Database:</w:t>
+      </w:r>
+      <w:r>
+        <w:rPr>
+          <w:rFonts w:ascii="Cambria" w:eastAsia="Cambria" w:hAnsi="Cambria" w:cs="Cambria"/>
+          <w:sz w:val="22"/>
+          <w:szCs w:val="22"/>
+        </w:rPr>
+        <w:t xml:space="preserve"> Holds movie listings, genres, and details, managed by the Movie Manager.</w:t>
+      </w:r>
+    </w:p>
+    <w:p>
+      <w:pPr>
+        <w:numPr>
+          <w:ilvl w:val="7"/>
+          <w:numId w:val="60"/>
+        </w:numPr>
+        <w:tabs>
+          <w:tab w:val="clear" w:pos="180"/>
+          <w:tab w:val="clear" w:pos="360"/>
+          <w:tab w:val="clear" w:pos="720"/>
+        </w:tabs>
+        <w:spacing w:after="200" w:line="276" w:lineRule="auto"/>
+        <w:ind w:left="1800"/>
+        <w:contextualSpacing/>
+        <w:rPr>
+          <w:rFonts w:ascii="Cambria" w:eastAsia="Cambria" w:hAnsi="Cambria" w:cs="Cambria"/>
+          <w:b/>
+          <w:bCs/>
+          <w:sz w:val="22"/>
+          <w:szCs w:val="22"/>
+        </w:rPr>
+      </w:pPr>
+      <w:r>
+        <w:rPr>
+          <w:rFonts w:ascii="Cambria" w:eastAsia="Cambria" w:hAnsi="Cambria" w:cs="Cambria"/>
+          <w:b/>
+          <w:bCs/>
+          <w:sz w:val="22"/>
+          <w:szCs w:val="22"/>
+        </w:rPr>
+        <w:lastRenderedPageBreak/>
+        <w:t xml:space="preserve">Showtime Database: </w:t>
+      </w:r>
+      <w:r>
+        <w:rPr>
+          <w:rFonts w:ascii="Cambria" w:eastAsia="Cambria" w:hAnsi="Cambria" w:cs="Cambria"/>
+          <w:sz w:val="22"/>
+          <w:szCs w:val="22"/>
+        </w:rPr>
+        <w:t>Manages showtimes for each movie, organized by date and time for easy retrieval by the Showtime Manager.</w:t>
+      </w:r>
+    </w:p>
+    <w:p>
+      <w:pPr>
+        <w:numPr>
+          <w:ilvl w:val="7"/>
+          <w:numId w:val="60"/>
+        </w:numPr>
+        <w:tabs>
+          <w:tab w:val="clear" w:pos="180"/>
+          <w:tab w:val="clear" w:pos="360"/>
+          <w:tab w:val="clear" w:pos="720"/>
+        </w:tabs>
+        <w:spacing w:after="200" w:line="276" w:lineRule="auto"/>
+        <w:ind w:left="1800"/>
+        <w:contextualSpacing/>
+        <w:rPr>
+          <w:rFonts w:ascii="Cambria" w:eastAsia="Cambria" w:hAnsi="Cambria" w:cs="Cambria"/>
+          <w:b/>
+          <w:bCs/>
+          <w:sz w:val="22"/>
+          <w:szCs w:val="22"/>
+        </w:rPr>
+      </w:pPr>
+      <w:r>
+        <w:rPr>
+          <w:rFonts w:ascii="Cambria" w:eastAsia="Cambria" w:hAnsi="Cambria" w:cs="Cambria"/>
+          <w:b/>
+          <w:bCs/>
+          <w:sz w:val="22"/>
+          <w:szCs w:val="22"/>
+        </w:rPr>
+        <w:t>Booking Database:</w:t>
+      </w:r>
+      <w:r>
+        <w:rPr>
+          <w:rFonts w:ascii="Cambria" w:eastAsia="Cambria" w:hAnsi="Cambria" w:cs="Cambria"/>
+          <w:sz w:val="22"/>
+          <w:szCs w:val="22"/>
+        </w:rPr>
+        <w:t xml:space="preserve"> Tracks seat selection, booking transactions, and records payment statuses, critical for Seat Manager and Payment Processor.</w:t>
+      </w:r>
+    </w:p>
+    <w:p>
+      <w:pPr>
+        <w:numPr>
+          <w:ilvl w:val="7"/>
+          <w:numId w:val="60"/>
+        </w:numPr>
+        <w:tabs>
+          <w:tab w:val="clear" w:pos="180"/>
+          <w:tab w:val="clear" w:pos="360"/>
+          <w:tab w:val="clear" w:pos="720"/>
+        </w:tabs>
+        <w:spacing w:after="200" w:line="276" w:lineRule="auto"/>
+        <w:ind w:left="1800"/>
+        <w:contextualSpacing/>
+        <w:rPr>
+          <w:rFonts w:ascii="Cambria" w:eastAsia="Cambria" w:hAnsi="Cambria" w:cs="Cambria"/>
+          <w:b/>
+          <w:bCs/>
+          <w:sz w:val="22"/>
+          <w:szCs w:val="22"/>
+        </w:rPr>
+      </w:pPr>
+      <w:r>
+        <w:rPr>
+          <w:rFonts w:ascii="Cambria" w:eastAsia="Cambria" w:hAnsi="Cambria" w:cs="Cambria"/>
+          <w:b/>
+          <w:bCs/>
+          <w:sz w:val="22"/>
+          <w:szCs w:val="22"/>
+        </w:rPr>
+        <w:t>Rewards Database:</w:t>
+      </w:r>
+      <w:r>
+        <w:rPr>
+          <w:rFonts w:ascii="Cambria" w:eastAsia="Cambria" w:hAnsi="Cambria" w:cs="Cambria"/>
+          <w:sz w:val="22"/>
+          <w:szCs w:val="22"/>
+        </w:rPr>
+        <w:t xml:space="preserve"> Stores rewards data, tracking user points and discounts.</w:t>
+      </w:r>
+    </w:p>
+    <w:p>
+      <w:pPr>
+        <w:numPr>
+          <w:ilvl w:val="5"/>
+          <w:numId w:val="60"/>
+        </w:numPr>
+        <w:tabs>
+          <w:tab w:val="clear" w:pos="180"/>
+          <w:tab w:val="clear" w:pos="360"/>
+          <w:tab w:val="clear" w:pos="720"/>
+        </w:tabs>
+        <w:spacing w:after="200" w:line="276" w:lineRule="auto"/>
+        <w:ind w:left="1080"/>
+        <w:contextualSpacing/>
+        <w:rPr>
+          <w:rFonts w:ascii="Cambria" w:eastAsia="Cambria" w:hAnsi="Cambria" w:cs="Cambria"/>
+          <w:b/>
+          <w:bCs/>
+          <w:sz w:val="22"/>
+          <w:szCs w:val="22"/>
+        </w:rPr>
+      </w:pPr>
+      <w:r>
+        <w:rPr>
+          <w:rFonts w:ascii="Cambria" w:eastAsia="Cambria" w:hAnsi="Cambria" w:cs="Cambria"/>
+          <w:b/>
+          <w:bCs/>
+          <w:sz w:val="22"/>
+          <w:szCs w:val="22"/>
+        </w:rPr>
+        <w:t>Normalization and Indexing:</w:t>
+      </w:r>
+    </w:p>
+    <w:p>
+      <w:pPr>
+        <w:numPr>
+          <w:ilvl w:val="7"/>
+          <w:numId w:val="60"/>
+        </w:numPr>
+        <w:tabs>
+          <w:tab w:val="clear" w:pos="180"/>
+          <w:tab w:val="clear" w:pos="360"/>
+          <w:tab w:val="clear" w:pos="720"/>
+        </w:tabs>
+        <w:spacing w:after="200" w:line="276" w:lineRule="auto"/>
+        <w:ind w:left="1800"/>
+        <w:contextualSpacing/>
+        <w:rPr>
+          <w:rFonts w:ascii="Cambria" w:eastAsia="Cambria" w:hAnsi="Cambria" w:cs="Cambria"/>
+          <w:sz w:val="22"/>
+          <w:szCs w:val="22"/>
+        </w:rPr>
+      </w:pPr>
+      <w:r>
+        <w:rPr>
+          <w:rFonts w:ascii="Cambria" w:eastAsia="Cambria" w:hAnsi="Cambria" w:cs="Cambria"/>
+          <w:sz w:val="22"/>
+          <w:szCs w:val="22"/>
+        </w:rPr>
+        <w:t>Each database is normalized to minimize redundancy, improving storage and efficiency</w:t>
+      </w:r>
+    </w:p>
+    <w:p>
+      <w:pPr>
+        <w:numPr>
+          <w:ilvl w:val="7"/>
+          <w:numId w:val="60"/>
+        </w:numPr>
+        <w:tabs>
+          <w:tab w:val="clear" w:pos="180"/>
+          <w:tab w:val="clear" w:pos="360"/>
+          <w:tab w:val="clear" w:pos="720"/>
+        </w:tabs>
+        <w:spacing w:after="200" w:line="276" w:lineRule="auto"/>
+        <w:ind w:left="1800"/>
+        <w:contextualSpacing/>
+        <w:rPr>
+          <w:rFonts w:ascii="Cambria" w:eastAsia="Cambria" w:hAnsi="Cambria" w:cs="Cambria"/>
+          <w:sz w:val="22"/>
+          <w:szCs w:val="22"/>
+        </w:rPr>
+      </w:pPr>
+      <w:r>
+        <w:rPr>
+          <w:rFonts w:ascii="Cambria" w:eastAsia="Cambria" w:hAnsi="Cambria" w:cs="Cambria"/>
+          <w:sz w:val="22"/>
+          <w:szCs w:val="22"/>
+        </w:rPr>
+        <w:t>Indexing is applied to frequently queried fields, like user ID, showtime ID, and booking ID, which enhances query performance for high-traffic operations.</w:t>
+      </w:r>
+    </w:p>
+    <w:p>
+      <w:pPr>
+        <w:numPr>
+          <w:ilvl w:val="3"/>
+          <w:numId w:val="60"/>
+        </w:numPr>
+        <w:tabs>
+          <w:tab w:val="clear" w:pos="180"/>
+          <w:tab w:val="clear" w:pos="360"/>
+          <w:tab w:val="clear" w:pos="720"/>
+        </w:tabs>
+        <w:spacing w:after="200" w:line="276" w:lineRule="auto"/>
+        <w:contextualSpacing/>
+        <w:rPr>
+          <w:rFonts w:ascii="Cambria" w:eastAsia="Cambria" w:hAnsi="Cambria" w:cs="Cambria"/>
+          <w:sz w:val="22"/>
+          <w:szCs w:val="22"/>
+        </w:rPr>
+      </w:pPr>
+      <w:r>
+        <w:rPr>
+          <w:rFonts w:ascii="Cambria" w:eastAsia="Cambria" w:hAnsi="Cambria" w:cs="Cambria"/>
+          <w:b/>
+          <w:bCs/>
+          <w:sz w:val="22"/>
+          <w:szCs w:val="22"/>
+        </w:rPr>
+        <w:t>Security, Backup and Recovery</w:t>
+      </w:r>
+      <w:r>
+        <w:rPr>
+          <w:rFonts w:ascii="Cambria" w:eastAsia="Cambria" w:hAnsi="Cambria" w:cs="Cambria"/>
+          <w:sz w:val="22"/>
+          <w:szCs w:val="22"/>
+        </w:rPr>
+        <w:t xml:space="preserve">: </w:t>
+      </w:r>
+    </w:p>
+    <w:p>
+      <w:pPr>
+        <w:numPr>
+          <w:ilvl w:val="5"/>
+          <w:numId w:val="60"/>
+        </w:numPr>
+        <w:tabs>
+          <w:tab w:val="clear" w:pos="180"/>
+          <w:tab w:val="clear" w:pos="360"/>
+          <w:tab w:val="clear" w:pos="720"/>
+        </w:tabs>
+        <w:spacing w:after="200" w:line="276" w:lineRule="auto"/>
+        <w:contextualSpacing/>
+        <w:rPr>
+          <w:rFonts w:ascii="Cambria" w:eastAsia="Cambria" w:hAnsi="Cambria" w:cs="Cambria"/>
+          <w:sz w:val="22"/>
+          <w:szCs w:val="22"/>
+        </w:rPr>
+      </w:pPr>
+      <w:r>
+        <w:rPr>
+          <w:rFonts w:ascii="Cambria" w:eastAsia="Cambria" w:hAnsi="Cambria" w:cs="Cambria"/>
+          <w:b/>
+          <w:bCs/>
+          <w:sz w:val="22"/>
+          <w:szCs w:val="22"/>
+        </w:rPr>
+        <w:t>Data Security</w:t>
+      </w:r>
+      <w:r>
+        <w:rPr>
+          <w:rFonts w:ascii="Cambria" w:eastAsia="Cambria" w:hAnsi="Cambria" w:cs="Cambria"/>
+          <w:sz w:val="22"/>
+          <w:szCs w:val="22"/>
+        </w:rPr>
+        <w:t xml:space="preserve">: </w:t>
+      </w:r>
+    </w:p>
+    <w:p>
+      <w:pPr>
+        <w:numPr>
+          <w:ilvl w:val="7"/>
+          <w:numId w:val="60"/>
+        </w:numPr>
+        <w:tabs>
+          <w:tab w:val="clear" w:pos="180"/>
+          <w:tab w:val="clear" w:pos="360"/>
+          <w:tab w:val="clear" w:pos="720"/>
+        </w:tabs>
+        <w:spacing w:after="200" w:line="276" w:lineRule="auto"/>
+        <w:contextualSpacing/>
+        <w:rPr>
+          <w:rFonts w:ascii="Cambria" w:eastAsia="Cambria" w:hAnsi="Cambria" w:cs="Cambria"/>
+          <w:sz w:val="22"/>
+          <w:szCs w:val="22"/>
+        </w:rPr>
+      </w:pPr>
+      <w:r>
+        <w:rPr>
+          <w:rFonts w:ascii="Cambria" w:eastAsia="Cambria" w:hAnsi="Cambria" w:cs="Cambria"/>
+          <w:sz w:val="22"/>
+          <w:szCs w:val="22"/>
+        </w:rPr>
+        <w:t>Sensitive data fields (e.g., payment details) are encrypted to protect user information.</w:t>
+      </w:r>
+    </w:p>
+    <w:p>
+      <w:pPr>
+        <w:numPr>
+          <w:ilvl w:val="7"/>
+          <w:numId w:val="60"/>
+        </w:numPr>
+        <w:tabs>
+          <w:tab w:val="clear" w:pos="180"/>
+          <w:tab w:val="clear" w:pos="360"/>
+          <w:tab w:val="clear" w:pos="720"/>
+        </w:tabs>
+        <w:spacing w:after="200" w:line="276" w:lineRule="auto"/>
+        <w:contextualSpacing/>
+        <w:rPr>
+          <w:rFonts w:ascii="Cambria" w:eastAsia="Cambria" w:hAnsi="Cambria" w:cs="Cambria"/>
+          <w:sz w:val="22"/>
+          <w:szCs w:val="22"/>
+        </w:rPr>
+      </w:pPr>
+      <w:r>
+        <w:rPr>
+          <w:rFonts w:ascii="Cambria" w:eastAsia="Cambria" w:hAnsi="Cambria" w:cs="Cambria"/>
+          <w:sz w:val="22"/>
+          <w:szCs w:val="22"/>
+        </w:rPr>
+        <w:t>Role-based access controls restrict data access to only authorized users, with different access levels for admins, regular users, and system managers.</w:t>
+      </w:r>
+    </w:p>
+    <w:p>
+      <w:pPr>
+        <w:numPr>
+          <w:ilvl w:val="5"/>
+          <w:numId w:val="60"/>
+        </w:numPr>
+        <w:tabs>
+          <w:tab w:val="clear" w:pos="180"/>
+          <w:tab w:val="clear" w:pos="360"/>
+          <w:tab w:val="clear" w:pos="720"/>
+        </w:tabs>
+        <w:spacing w:after="200" w:line="276" w:lineRule="auto"/>
+        <w:contextualSpacing/>
+        <w:rPr>
+          <w:rFonts w:ascii="Cambria" w:eastAsia="Cambria" w:hAnsi="Cambria" w:cs="Cambria"/>
+          <w:sz w:val="22"/>
+          <w:szCs w:val="22"/>
+        </w:rPr>
+      </w:pPr>
+      <w:r>
+        <w:rPr>
+          <w:rFonts w:ascii="Cambria" w:eastAsia="Cambria" w:hAnsi="Cambria" w:cs="Cambria"/>
+          <w:b/>
+          <w:bCs/>
+          <w:sz w:val="22"/>
+          <w:szCs w:val="22"/>
+        </w:rPr>
+        <w:t>Backup and Recovery</w:t>
+      </w:r>
+      <w:r>
+        <w:rPr>
+          <w:rFonts w:ascii="Cambria" w:eastAsia="Cambria" w:hAnsi="Cambria" w:cs="Cambria"/>
+          <w:sz w:val="22"/>
+          <w:szCs w:val="22"/>
+        </w:rPr>
+        <w:t xml:space="preserve">: </w:t>
+      </w:r>
+    </w:p>
+    <w:p>
+      <w:pPr>
+        <w:numPr>
+          <w:ilvl w:val="7"/>
+          <w:numId w:val="60"/>
+        </w:numPr>
+        <w:tabs>
+          <w:tab w:val="clear" w:pos="180"/>
+          <w:tab w:val="clear" w:pos="360"/>
+          <w:tab w:val="clear" w:pos="720"/>
+        </w:tabs>
+        <w:spacing w:after="200" w:line="276" w:lineRule="auto"/>
+        <w:contextualSpacing/>
+        <w:rPr>
+          <w:rFonts w:ascii="Cambria" w:eastAsia="Cambria" w:hAnsi="Cambria" w:cs="Cambria"/>
+          <w:sz w:val="22"/>
+          <w:szCs w:val="22"/>
+        </w:rPr>
+      </w:pPr>
+      <w:r>
+        <w:rPr>
+          <w:rFonts w:ascii="Cambria" w:eastAsia="Cambria" w:hAnsi="Cambria" w:cs="Cambria"/>
+          <w:sz w:val="22"/>
+          <w:szCs w:val="22"/>
+        </w:rPr>
+        <w:t>Regular database backups ensure data is not lost in case of a system failure. Backups are automated and stored securely offsite.</w:t>
+      </w:r>
+    </w:p>
+    <w:p>
+      <w:pPr>
+        <w:numPr>
+          <w:ilvl w:val="7"/>
+          <w:numId w:val="60"/>
+        </w:numPr>
+        <w:tabs>
+          <w:tab w:val="clear" w:pos="180"/>
+          <w:tab w:val="clear" w:pos="360"/>
+          <w:tab w:val="clear" w:pos="720"/>
+        </w:tabs>
+        <w:spacing w:after="200" w:line="276" w:lineRule="auto"/>
+        <w:contextualSpacing/>
+        <w:rPr>
+          <w:rFonts w:ascii="Cambria" w:eastAsia="Cambria" w:hAnsi="Cambria" w:cs="Cambria"/>
+          <w:sz w:val="22"/>
+          <w:szCs w:val="22"/>
+        </w:rPr>
+      </w:pPr>
+      <w:r>
+        <w:rPr>
+          <w:rFonts w:ascii="Cambria" w:eastAsia="Cambria" w:hAnsi="Cambria" w:cs="Cambria"/>
+          <w:sz w:val="22"/>
+          <w:szCs w:val="22"/>
+        </w:rPr>
+        <w:t>The recovery protocol includes both manual and automated processes to restore data up to the last backup, minimizing downtime.</w:t>
+      </w:r>
+    </w:p>
+    <w:p>
+      <w:pPr>
+        <w:numPr>
+          <w:ilvl w:val="3"/>
+          <w:numId w:val="60"/>
+        </w:numPr>
+        <w:tabs>
+          <w:tab w:val="clear" w:pos="180"/>
+          <w:tab w:val="clear" w:pos="360"/>
+          <w:tab w:val="clear" w:pos="720"/>
+        </w:tabs>
+        <w:spacing w:after="200" w:line="276" w:lineRule="auto"/>
+        <w:contextualSpacing/>
+        <w:rPr>
+          <w:rFonts w:ascii="Cambria" w:eastAsia="Cambria" w:hAnsi="Cambria" w:cs="Cambria"/>
+          <w:sz w:val="22"/>
+          <w:szCs w:val="22"/>
+        </w:rPr>
+      </w:pPr>
+      <w:r>
+        <w:rPr>
+          <w:rFonts w:ascii="Cambria" w:eastAsia="Cambria" w:hAnsi="Cambria" w:cs="Cambria"/>
+          <w:b/>
+          <w:bCs/>
+          <w:sz w:val="22"/>
+          <w:szCs w:val="22"/>
+        </w:rPr>
+        <w:t>Concurrency and Transaction Management</w:t>
+      </w:r>
+      <w:r>
+        <w:rPr>
+          <w:rFonts w:ascii="Cambria" w:eastAsia="Cambria" w:hAnsi="Cambria" w:cs="Cambria"/>
+          <w:sz w:val="22"/>
+          <w:szCs w:val="22"/>
+        </w:rPr>
+        <w:t>:</w:t>
+      </w:r>
+    </w:p>
+    <w:p>
+      <w:pPr>
+        <w:numPr>
+          <w:ilvl w:val="5"/>
+          <w:numId w:val="60"/>
+        </w:numPr>
+        <w:tabs>
+          <w:tab w:val="clear" w:pos="180"/>
+          <w:tab w:val="clear" w:pos="360"/>
+          <w:tab w:val="clear" w:pos="720"/>
+        </w:tabs>
+        <w:spacing w:after="200" w:line="276" w:lineRule="auto"/>
+        <w:contextualSpacing/>
+        <w:rPr>
+          <w:rFonts w:ascii="Cambria" w:eastAsia="Cambria" w:hAnsi="Cambria" w:cs="Cambria"/>
+          <w:sz w:val="22"/>
+          <w:szCs w:val="22"/>
+        </w:rPr>
+      </w:pPr>
+      <w:r>
+        <w:rPr>
+          <w:rFonts w:ascii="Cambria" w:eastAsia="Cambria" w:hAnsi="Cambria" w:cs="Cambria"/>
+          <w:b/>
+          <w:bCs/>
+          <w:sz w:val="22"/>
+          <w:szCs w:val="22"/>
+        </w:rPr>
+        <w:t>Transaction Management</w:t>
+      </w:r>
+      <w:r>
+        <w:rPr>
+          <w:rFonts w:ascii="Cambria" w:eastAsia="Cambria" w:hAnsi="Cambria" w:cs="Cambria"/>
+          <w:sz w:val="22"/>
+          <w:szCs w:val="22"/>
+        </w:rPr>
+        <w:t xml:space="preserve">: </w:t>
+      </w:r>
+    </w:p>
+    <w:p>
+      <w:pPr>
+        <w:numPr>
+          <w:ilvl w:val="7"/>
+          <w:numId w:val="60"/>
+        </w:numPr>
+        <w:tabs>
+          <w:tab w:val="clear" w:pos="180"/>
+          <w:tab w:val="clear" w:pos="360"/>
+          <w:tab w:val="clear" w:pos="720"/>
+        </w:tabs>
+        <w:spacing w:after="200" w:line="276" w:lineRule="auto"/>
+        <w:contextualSpacing/>
+        <w:rPr>
+          <w:rFonts w:ascii="Cambria" w:eastAsia="Cambria" w:hAnsi="Cambria" w:cs="Cambria"/>
+          <w:sz w:val="22"/>
+          <w:szCs w:val="22"/>
+        </w:rPr>
+      </w:pPr>
+      <w:r>
+        <w:rPr>
+          <w:rFonts w:ascii="Cambria" w:eastAsia="Cambria" w:hAnsi="Cambria" w:cs="Cambria"/>
+          <w:sz w:val="22"/>
+          <w:szCs w:val="22"/>
+        </w:rPr>
+        <w:t>SQL’s transaction handling ensures that seat selection and booking remain atomic, where each transaction completes fully or rolls back in case of errors.</w:t>
+      </w:r>
+    </w:p>
+    <w:p>
+      <w:pPr>
+        <w:numPr>
+          <w:ilvl w:val="7"/>
+          <w:numId w:val="60"/>
+        </w:numPr>
+        <w:tabs>
+          <w:tab w:val="clear" w:pos="180"/>
+          <w:tab w:val="clear" w:pos="360"/>
+          <w:tab w:val="clear" w:pos="720"/>
+        </w:tabs>
+        <w:spacing w:after="200" w:line="276" w:lineRule="auto"/>
+        <w:contextualSpacing/>
+        <w:rPr>
+          <w:rFonts w:ascii="Cambria" w:eastAsia="Cambria" w:hAnsi="Cambria" w:cs="Cambria"/>
+          <w:sz w:val="22"/>
+          <w:szCs w:val="22"/>
+        </w:rPr>
+      </w:pPr>
+      <w:r>
+        <w:rPr>
+          <w:rFonts w:ascii="Cambria" w:eastAsia="Cambria" w:hAnsi="Cambria" w:cs="Cambria"/>
+          <w:b/>
+          <w:bCs/>
+          <w:sz w:val="22"/>
+          <w:szCs w:val="22"/>
+        </w:rPr>
+        <w:t>Two-Phase Locking</w:t>
+      </w:r>
+      <w:r>
+        <w:rPr>
+          <w:rFonts w:ascii="Cambria" w:eastAsia="Cambria" w:hAnsi="Cambria" w:cs="Cambria"/>
+          <w:sz w:val="22"/>
+          <w:szCs w:val="22"/>
+        </w:rPr>
+        <w:t>: Implemented to prevent issues like double-booking during concurrent seat reservations. The growing phase locks all necessary records, and the shrinking phase releases locks only after the transaction completes.</w:t>
+      </w:r>
+    </w:p>
+    <w:p>
+      <w:pPr>
+        <w:numPr>
+          <w:ilvl w:val="5"/>
+          <w:numId w:val="60"/>
+        </w:numPr>
+        <w:tabs>
+          <w:tab w:val="clear" w:pos="180"/>
+          <w:tab w:val="clear" w:pos="360"/>
+          <w:tab w:val="clear" w:pos="720"/>
+        </w:tabs>
+        <w:spacing w:after="200" w:line="276" w:lineRule="auto"/>
+        <w:contextualSpacing/>
+        <w:rPr>
+          <w:rFonts w:ascii="Cambria" w:eastAsia="Cambria" w:hAnsi="Cambria" w:cs="Cambria"/>
+          <w:sz w:val="22"/>
+          <w:szCs w:val="22"/>
+        </w:rPr>
+      </w:pPr>
+      <w:r>
+        <w:rPr>
+          <w:rFonts w:ascii="Cambria" w:eastAsia="Cambria" w:hAnsi="Cambria" w:cs="Cambria"/>
+          <w:b/>
+          <w:bCs/>
+          <w:sz w:val="22"/>
+          <w:szCs w:val="22"/>
+        </w:rPr>
+        <w:t>Deadlock Detection</w:t>
+      </w:r>
+      <w:r>
+        <w:rPr>
+          <w:rFonts w:ascii="Cambria" w:eastAsia="Cambria" w:hAnsi="Cambria" w:cs="Cambria"/>
+          <w:sz w:val="22"/>
+          <w:szCs w:val="22"/>
+        </w:rPr>
+        <w:t xml:space="preserve">: </w:t>
+      </w:r>
+    </w:p>
+    <w:p>
+      <w:pPr>
+        <w:numPr>
+          <w:ilvl w:val="7"/>
+          <w:numId w:val="60"/>
+        </w:numPr>
+        <w:tabs>
+          <w:tab w:val="clear" w:pos="180"/>
+          <w:tab w:val="clear" w:pos="360"/>
+          <w:tab w:val="clear" w:pos="720"/>
+        </w:tabs>
+        <w:spacing w:after="200" w:line="276" w:lineRule="auto"/>
+        <w:contextualSpacing/>
+        <w:rPr>
+          <w:rFonts w:ascii="Cambria" w:eastAsia="Cambria" w:hAnsi="Cambria" w:cs="Cambria"/>
+          <w:sz w:val="22"/>
+          <w:szCs w:val="22"/>
+        </w:rPr>
+      </w:pPr>
+      <w:r>
+        <w:rPr>
+          <w:rFonts w:ascii="Cambria" w:eastAsia="Cambria" w:hAnsi="Cambria" w:cs="Cambria"/>
+          <w:sz w:val="22"/>
+          <w:szCs w:val="22"/>
+        </w:rPr>
+        <w:t xml:space="preserve">A deadlock detection mechanism </w:t>
+      </w:r>
+      <w:proofErr w:type="gramStart"/>
+      <w:r>
+        <w:rPr>
+          <w:rFonts w:ascii="Cambria" w:eastAsia="Cambria" w:hAnsi="Cambria" w:cs="Cambria"/>
+          <w:sz w:val="22"/>
+          <w:szCs w:val="22"/>
+        </w:rPr>
+        <w:t>monitors for</w:t>
+      </w:r>
+      <w:proofErr w:type="gramEnd"/>
+      <w:r>
+        <w:rPr>
+          <w:rFonts w:ascii="Cambria" w:eastAsia="Cambria" w:hAnsi="Cambria" w:cs="Cambria"/>
+          <w:sz w:val="22"/>
+          <w:szCs w:val="22"/>
+        </w:rPr>
+        <w:t xml:space="preserve"> potential deadlocks, such as two users trying to book the same seat, and releases locks if necessary to resolve the conflict.</w:t>
+      </w:r>
+    </w:p>
+    <w:p>
+      <w:pPr>
+        <w:numPr>
+          <w:ilvl w:val="3"/>
+          <w:numId w:val="60"/>
+        </w:numPr>
+        <w:tabs>
+          <w:tab w:val="clear" w:pos="180"/>
+          <w:tab w:val="clear" w:pos="360"/>
+          <w:tab w:val="clear" w:pos="720"/>
+        </w:tabs>
+        <w:spacing w:after="200" w:line="276" w:lineRule="auto"/>
+        <w:contextualSpacing/>
+        <w:rPr>
+          <w:rFonts w:ascii="Cambria" w:eastAsia="Cambria" w:hAnsi="Cambria" w:cs="Cambria"/>
+          <w:sz w:val="22"/>
+          <w:szCs w:val="22"/>
+        </w:rPr>
+      </w:pPr>
+      <w:r>
+        <w:rPr>
+          <w:rFonts w:ascii="Cambria" w:eastAsia="Cambria" w:hAnsi="Cambria" w:cs="Cambria"/>
+          <w:b/>
+          <w:bCs/>
+          <w:sz w:val="22"/>
+          <w:szCs w:val="22"/>
+        </w:rPr>
+        <w:t>Tradeoff Discussion</w:t>
+      </w:r>
+      <w:r>
+        <w:rPr>
+          <w:rFonts w:ascii="Cambria" w:eastAsia="Cambria" w:hAnsi="Cambria" w:cs="Cambria"/>
+          <w:sz w:val="22"/>
+          <w:szCs w:val="22"/>
+        </w:rPr>
+        <w:t xml:space="preserve">: </w:t>
+      </w:r>
+    </w:p>
+    <w:p>
+      <w:pPr>
+        <w:numPr>
+          <w:ilvl w:val="5"/>
+          <w:numId w:val="60"/>
+        </w:numPr>
+        <w:tabs>
+          <w:tab w:val="clear" w:pos="180"/>
+          <w:tab w:val="clear" w:pos="360"/>
+          <w:tab w:val="clear" w:pos="720"/>
+        </w:tabs>
+        <w:spacing w:after="200" w:line="276" w:lineRule="auto"/>
+        <w:contextualSpacing/>
+        <w:rPr>
+          <w:rFonts w:ascii="Cambria" w:eastAsia="Cambria" w:hAnsi="Cambria" w:cs="Cambria"/>
+          <w:sz w:val="22"/>
+          <w:szCs w:val="22"/>
+        </w:rPr>
+      </w:pPr>
+      <w:r>
+        <w:rPr>
+          <w:rFonts w:ascii="Cambria" w:eastAsia="Cambria" w:hAnsi="Cambria" w:cs="Cambria"/>
+          <w:b/>
+          <w:bCs/>
+          <w:sz w:val="22"/>
+          <w:szCs w:val="22"/>
+        </w:rPr>
+        <w:t>SQL vs. NoSQL</w:t>
+      </w:r>
+      <w:r>
+        <w:rPr>
+          <w:rFonts w:ascii="Cambria" w:eastAsia="Cambria" w:hAnsi="Cambria" w:cs="Cambria"/>
+          <w:sz w:val="22"/>
+          <w:szCs w:val="22"/>
+        </w:rPr>
+        <w:t>:</w:t>
+      </w:r>
+    </w:p>
+    <w:p>
+      <w:pPr>
+        <w:numPr>
+          <w:ilvl w:val="7"/>
+          <w:numId w:val="60"/>
+        </w:numPr>
+        <w:tabs>
+          <w:tab w:val="clear" w:pos="180"/>
+          <w:tab w:val="clear" w:pos="360"/>
+          <w:tab w:val="clear" w:pos="720"/>
+        </w:tabs>
+        <w:spacing w:after="200" w:line="276" w:lineRule="auto"/>
+        <w:contextualSpacing/>
+        <w:rPr>
+          <w:rFonts w:ascii="Cambria" w:eastAsia="Cambria" w:hAnsi="Cambria" w:cs="Cambria"/>
+          <w:sz w:val="22"/>
+          <w:szCs w:val="22"/>
+        </w:rPr>
+      </w:pPr>
+      <w:r>
+        <w:rPr>
+          <w:rFonts w:ascii="Cambria" w:eastAsia="Cambria" w:hAnsi="Cambria" w:cs="Cambria"/>
+          <w:sz w:val="22"/>
+          <w:szCs w:val="22"/>
+        </w:rPr>
+        <w:t>SQL databases are chosen due to their structured format and reliability for transactional data, which is essential for MTTS’s booking and payment processes.</w:t>
+      </w:r>
+    </w:p>
+    <w:p>
+      <w:pPr>
+        <w:numPr>
+          <w:ilvl w:val="7"/>
+          <w:numId w:val="60"/>
+        </w:numPr>
+        <w:tabs>
+          <w:tab w:val="clear" w:pos="180"/>
+          <w:tab w:val="clear" w:pos="360"/>
+          <w:tab w:val="clear" w:pos="720"/>
+        </w:tabs>
+        <w:spacing w:after="200" w:line="276" w:lineRule="auto"/>
+        <w:contextualSpacing/>
+        <w:rPr>
+          <w:rFonts w:ascii="Cambria" w:eastAsia="Cambria" w:hAnsi="Cambria" w:cs="Cambria"/>
+          <w:sz w:val="22"/>
+          <w:szCs w:val="22"/>
+        </w:rPr>
+      </w:pPr>
+      <w:r>
+        <w:rPr>
+          <w:rFonts w:ascii="Cambria" w:eastAsia="Cambria" w:hAnsi="Cambria" w:cs="Cambria"/>
+          <w:sz w:val="22"/>
+          <w:szCs w:val="22"/>
+        </w:rPr>
+        <w:t xml:space="preserve">NoSQL could be advantageous if MTTS expands to handle high volumes of non-transactional data or needs more flexible schema </w:t>
+      </w:r>
+      <w:r>
+        <w:rPr>
+          <w:rFonts w:ascii="Cambria" w:eastAsia="Cambria" w:hAnsi="Cambria" w:cs="Cambria"/>
+          <w:sz w:val="22"/>
+          <w:szCs w:val="22"/>
+        </w:rPr>
+        <w:lastRenderedPageBreak/>
+        <w:t>management. For now, SQL meets the system's needs with minimal complexity and maximum consistency.</w:t>
+      </w:r>
+    </w:p>
+    <w:p>
+      <w:pPr>
+        <w:numPr>
+          <w:ilvl w:val="5"/>
+          <w:numId w:val="60"/>
+        </w:numPr>
+        <w:tabs>
+          <w:tab w:val="clear" w:pos="180"/>
+          <w:tab w:val="clear" w:pos="360"/>
+          <w:tab w:val="clear" w:pos="720"/>
+        </w:tabs>
+        <w:spacing w:after="200" w:line="276" w:lineRule="auto"/>
+        <w:contextualSpacing/>
+        <w:rPr>
+          <w:rFonts w:ascii="Cambria" w:eastAsia="Cambria" w:hAnsi="Cambria" w:cs="Cambria"/>
+          <w:sz w:val="22"/>
+          <w:szCs w:val="22"/>
+        </w:rPr>
+      </w:pPr>
+      <w:r>
+        <w:rPr>
+          <w:rFonts w:ascii="Cambria" w:eastAsia="Cambria" w:hAnsi="Cambria" w:cs="Cambria"/>
+          <w:b/>
+          <w:bCs/>
+          <w:sz w:val="22"/>
+          <w:szCs w:val="22"/>
+        </w:rPr>
+        <w:t>Multiple vs. Single Database</w:t>
+      </w:r>
+      <w:r>
+        <w:rPr>
+          <w:rFonts w:ascii="Cambria" w:eastAsia="Cambria" w:hAnsi="Cambria" w:cs="Cambria"/>
+          <w:sz w:val="22"/>
+          <w:szCs w:val="22"/>
+        </w:rPr>
+        <w:t>:</w:t>
+      </w:r>
+    </w:p>
+    <w:p>
+      <w:pPr>
+        <w:numPr>
+          <w:ilvl w:val="7"/>
+          <w:numId w:val="60"/>
+        </w:numPr>
+        <w:tabs>
+          <w:tab w:val="clear" w:pos="180"/>
+          <w:tab w:val="clear" w:pos="360"/>
+          <w:tab w:val="clear" w:pos="720"/>
+        </w:tabs>
+        <w:spacing w:after="200" w:line="276" w:lineRule="auto"/>
+        <w:contextualSpacing/>
+        <w:rPr>
+          <w:rFonts w:ascii="Cambria" w:eastAsia="Cambria" w:hAnsi="Cambria" w:cs="Cambria"/>
+          <w:sz w:val="22"/>
+          <w:szCs w:val="22"/>
+        </w:rPr>
+      </w:pPr>
+      <w:r>
+        <w:rPr>
+          <w:rFonts w:ascii="Cambria" w:eastAsia="Cambria" w:hAnsi="Cambria" w:cs="Cambria"/>
+          <w:sz w:val="22"/>
+          <w:szCs w:val="22"/>
+        </w:rPr>
+        <w:t>Using multiple specialized databases enhances modularity and performance by allowing each module to access only its relevant data.</w:t>
+      </w:r>
+    </w:p>
+    <w:p>
+      <w:pPr>
+        <w:numPr>
+          <w:ilvl w:val="7"/>
+          <w:numId w:val="60"/>
+        </w:numPr>
+        <w:tabs>
+          <w:tab w:val="clear" w:pos="180"/>
+          <w:tab w:val="clear" w:pos="360"/>
+          <w:tab w:val="clear" w:pos="720"/>
+        </w:tabs>
+        <w:spacing w:after="200" w:line="276" w:lineRule="auto"/>
+        <w:contextualSpacing/>
+        <w:rPr>
+          <w:rFonts w:ascii="Cambria" w:eastAsia="Cambria" w:hAnsi="Cambria" w:cs="Cambria"/>
+          <w:sz w:val="22"/>
+          <w:szCs w:val="22"/>
+        </w:rPr>
+      </w:pPr>
+      <w:r>
+        <w:rPr>
+          <w:rFonts w:ascii="Cambria" w:eastAsia="Cambria" w:hAnsi="Cambria" w:cs="Cambria"/>
+          <w:sz w:val="22"/>
+          <w:szCs w:val="22"/>
+        </w:rPr>
+        <w:t>A single database could reduce management overhead but could introduce performance bottlenecks, especially in high-traffic scenarios.</w:t>
+      </w:r>
     </w:p>
     <w:p>
       <w:pPr>
@@ -21835,7 +23419,7 @@
           <w:rFonts w:ascii="Times New Roman" w:hAnsi="Times New Roman" w:cs="Times New Roman"/>
         </w:rPr>
       </w:pPr>
-      <w:bookmarkStart w:id="61" w:name="_Toc180687500"/>
+      <w:bookmarkStart w:id="62" w:name="_Toc181908307"/>
       <w:r>
         <w:rPr>
           <w:rFonts w:ascii="Times New Roman" w:hAnsi="Times New Roman" w:cs="Times New Roman"/>
@@ -21854,7 +23438,7 @@
         </w:rPr>
         <w:t>Test Plan</w:t>
       </w:r>
-      <w:bookmarkEnd w:id="61"/>
+      <w:bookmarkEnd w:id="62"/>
     </w:p>
     <w:p>
       <w:r>
@@ -21888,7 +23472,7 @@
           <w:rFonts w:ascii="Times New Roman" w:hAnsi="Times New Roman" w:cs="Times New Roman"/>
         </w:rPr>
       </w:pPr>
-      <w:bookmarkStart w:id="62" w:name="_Toc180687501"/>
+      <w:bookmarkStart w:id="63" w:name="_Toc181908308"/>
       <w:r>
         <w:rPr>
           <w:rFonts w:ascii="Times New Roman" w:hAnsi="Times New Roman" w:cs="Times New Roman"/>
@@ -21901,7 +23485,7 @@
         </w:rPr>
         <w:t>. Analysis Models</w:t>
       </w:r>
-      <w:bookmarkEnd w:id="62"/>
+      <w:bookmarkEnd w:id="63"/>
     </w:p>
     <w:p>
       <w:pPr>
@@ -21946,7 +23530,7 @@
           <w:rFonts w:ascii="Times New Roman" w:hAnsi="Times New Roman" w:cs="Times New Roman"/>
         </w:rPr>
       </w:pPr>
-      <w:bookmarkStart w:id="63" w:name="_Toc180687502"/>
+      <w:bookmarkStart w:id="64" w:name="_Toc181908309"/>
       <w:r>
         <w:rPr>
           <w:rFonts w:ascii="Times New Roman" w:hAnsi="Times New Roman" w:cs="Times New Roman"/>
@@ -21959,7 +23543,7 @@
         </w:rPr>
         <w:t>.1 Sequence Diagrams</w:t>
       </w:r>
-      <w:bookmarkEnd w:id="63"/>
+      <w:bookmarkEnd w:id="64"/>
     </w:p>
     <w:p>
       <w:pPr>
@@ -21968,7 +23552,7 @@
           <w:rFonts w:ascii="Times New Roman" w:hAnsi="Times New Roman" w:cs="Times New Roman"/>
         </w:rPr>
       </w:pPr>
-      <w:bookmarkStart w:id="64" w:name="_Toc180687503"/>
+      <w:bookmarkStart w:id="65" w:name="_Toc181908310"/>
       <w:r>
         <w:rPr>
           <w:rFonts w:ascii="Times New Roman" w:hAnsi="Times New Roman" w:cs="Times New Roman"/>
@@ -21981,7 +23565,7 @@
         </w:rPr>
         <w:t>.3 Data Flow Diagrams (DFD)</w:t>
       </w:r>
-      <w:bookmarkEnd w:id="64"/>
+      <w:bookmarkEnd w:id="65"/>
     </w:p>
     <w:p>
       <w:pPr>
@@ -21990,7 +23574,7 @@
           <w:rFonts w:ascii="Times New Roman" w:hAnsi="Times New Roman" w:cs="Times New Roman"/>
         </w:rPr>
       </w:pPr>
-      <w:bookmarkStart w:id="65" w:name="_Toc180687504"/>
+      <w:bookmarkStart w:id="66" w:name="_Toc181908311"/>
       <w:r>
         <w:rPr>
           <w:rFonts w:ascii="Times New Roman" w:hAnsi="Times New Roman" w:cs="Times New Roman"/>
@@ -22003,7 +23587,7 @@
         </w:rPr>
         <w:t>.2 State-Transition Diagrams (STD)</w:t>
       </w:r>
-      <w:bookmarkEnd w:id="65"/>
+      <w:bookmarkEnd w:id="66"/>
     </w:p>
     <w:p>
       <w:pPr>
@@ -22012,7 +23596,7 @@
           <w:rFonts w:ascii="Times New Roman" w:hAnsi="Times New Roman" w:cs="Times New Roman"/>
         </w:rPr>
       </w:pPr>
-      <w:bookmarkStart w:id="66" w:name="_Toc180687505"/>
+      <w:bookmarkStart w:id="67" w:name="_Toc181908312"/>
       <w:r>
         <w:rPr>
           <w:rFonts w:ascii="Times New Roman" w:hAnsi="Times New Roman" w:cs="Times New Roman"/>
@@ -22025,7 +23609,7 @@
         </w:rPr>
         <w:t>. Change Management Process</w:t>
       </w:r>
-      <w:bookmarkEnd w:id="66"/>
+      <w:bookmarkEnd w:id="67"/>
     </w:p>
     <w:p>
       <w:pPr>
@@ -22056,15 +23640,14 @@
           <w:rFonts w:ascii="Times New Roman" w:hAnsi="Times New Roman" w:cs="Times New Roman"/>
         </w:rPr>
       </w:pPr>
-      <w:bookmarkStart w:id="67" w:name="_Toc180687506"/>
-      <w:r>
-        <w:rPr>
-          <w:rFonts w:ascii="Times New Roman" w:hAnsi="Times New Roman" w:cs="Times New Roman"/>
-        </w:rPr>
-        <w:lastRenderedPageBreak/>
+      <w:bookmarkStart w:id="68" w:name="_Toc181908313"/>
+      <w:r>
+        <w:rPr>
+          <w:rFonts w:ascii="Times New Roman" w:hAnsi="Times New Roman" w:cs="Times New Roman"/>
+        </w:rPr>
         <w:t>A. Appendices</w:t>
       </w:r>
-      <w:bookmarkEnd w:id="67"/>
+      <w:bookmarkEnd w:id="68"/>
     </w:p>
     <w:p>
       <w:pPr>
@@ -22107,6 +23690,7 @@
         <w:rPr>
           <w:rFonts w:ascii="Times New Roman" w:hAnsi="Times New Roman" w:cs="Times New Roman"/>
         </w:rPr>
+        <w:lastRenderedPageBreak/>
         <w:t>Example Appendices could include (initial) conceptual documents for the software project, marketing materials, minutes of meetings with the customer(s), etc.</w:t>
       </w:r>
     </w:p>
@@ -22117,14 +23701,14 @@
           <w:rFonts w:ascii="Times New Roman" w:hAnsi="Times New Roman" w:cs="Times New Roman"/>
         </w:rPr>
       </w:pPr>
-      <w:bookmarkStart w:id="68" w:name="_Toc180687507"/>
+      <w:bookmarkStart w:id="69" w:name="_Toc181908314"/>
       <w:r>
         <w:rPr>
           <w:rFonts w:ascii="Times New Roman" w:hAnsi="Times New Roman" w:cs="Times New Roman"/>
         </w:rPr>
         <w:t>A.1 Appendix 1</w:t>
       </w:r>
-      <w:bookmarkEnd w:id="68"/>
+      <w:bookmarkEnd w:id="69"/>
     </w:p>
     <w:p>
       <w:pPr>
@@ -22133,14 +23717,14 @@
           <w:rFonts w:ascii="Times New Roman" w:hAnsi="Times New Roman" w:cs="Times New Roman"/>
         </w:rPr>
       </w:pPr>
-      <w:bookmarkStart w:id="69" w:name="_Toc180687508"/>
+      <w:bookmarkStart w:id="70" w:name="_Toc181908315"/>
       <w:r>
         <w:rPr>
           <w:rFonts w:ascii="Times New Roman" w:hAnsi="Times New Roman" w:cs="Times New Roman"/>
         </w:rPr>
         <w:t>A.2 Appendix 2</w:t>
       </w:r>
-      <w:bookmarkEnd w:id="69"/>
+      <w:bookmarkEnd w:id="70"/>
     </w:p>
     <w:p>
       <w:pPr>
@@ -29914,6 +31498,96 @@
     </w:lvl>
   </w:abstractNum>
   <w:abstractNum w:abstractNumId="58" w15:restartNumberingAfterBreak="0">
+    <w:nsid w:val="7E8A49C5"/>
+    <w:multiLevelType w:val="multilevel"/>
+    <w:tmpl w:val="D4904968"/>
+    <w:lvl w:ilvl="0">
+      <w:start w:val="1"/>
+      <w:numFmt w:val="decimal"/>
+      <w:lvlText w:val="%1)"/>
+      <w:lvlJc w:val="left"/>
+      <w:pPr>
+        <w:ind w:left="360" w:hanging="360"/>
+      </w:pPr>
+    </w:lvl>
+    <w:lvl w:ilvl="1">
+      <w:start w:val="1"/>
+      <w:numFmt w:val="lowerLetter"/>
+      <w:lvlText w:val="%2)"/>
+      <w:lvlJc w:val="left"/>
+      <w:pPr>
+        <w:ind w:left="720" w:hanging="360"/>
+      </w:pPr>
+    </w:lvl>
+    <w:lvl w:ilvl="2">
+      <w:start w:val="1"/>
+      <w:numFmt w:val="lowerRoman"/>
+      <w:lvlText w:val="%3)"/>
+      <w:lvlJc w:val="left"/>
+      <w:pPr>
+        <w:ind w:left="1080" w:hanging="360"/>
+      </w:pPr>
+    </w:lvl>
+    <w:lvl w:ilvl="3">
+      <w:start w:val="1"/>
+      <w:numFmt w:val="decimal"/>
+      <w:lvlText w:val="(%4)"/>
+      <w:lvlJc w:val="left"/>
+      <w:pPr>
+        <w:ind w:left="1440" w:hanging="360"/>
+      </w:pPr>
+    </w:lvl>
+    <w:lvl w:ilvl="4">
+      <w:start w:val="1"/>
+      <w:numFmt w:val="lowerLetter"/>
+      <w:lvlText w:val="(%5)"/>
+      <w:lvlJc w:val="left"/>
+      <w:pPr>
+        <w:ind w:left="1800" w:hanging="360"/>
+      </w:pPr>
+    </w:lvl>
+    <w:lvl w:ilvl="5">
+      <w:start w:val="1"/>
+      <w:numFmt w:val="lowerRoman"/>
+      <w:lvlText w:val="(%6)"/>
+      <w:lvlJc w:val="left"/>
+      <w:pPr>
+        <w:ind w:left="2160" w:hanging="360"/>
+      </w:pPr>
+    </w:lvl>
+    <w:lvl w:ilvl="6">
+      <w:start w:val="1"/>
+      <w:numFmt w:val="decimal"/>
+      <w:lvlText w:val="%7."/>
+      <w:lvlJc w:val="left"/>
+      <w:pPr>
+        <w:ind w:left="2520" w:hanging="360"/>
+      </w:pPr>
+    </w:lvl>
+    <w:lvl w:ilvl="7">
+      <w:start w:val="1"/>
+      <w:numFmt w:val="lowerLetter"/>
+      <w:lvlText w:val="%8."/>
+      <w:lvlJc w:val="left"/>
+      <w:pPr>
+        <w:ind w:left="2880" w:hanging="360"/>
+      </w:pPr>
+      <w:rPr>
+        <w:b/>
+        <w:bCs/>
+      </w:rPr>
+    </w:lvl>
+    <w:lvl w:ilvl="8">
+      <w:start w:val="1"/>
+      <w:numFmt w:val="lowerRoman"/>
+      <w:lvlText w:val="%9."/>
+      <w:lvlJc w:val="left"/>
+      <w:pPr>
+        <w:ind w:left="3240" w:hanging="360"/>
+      </w:pPr>
+    </w:lvl>
+  </w:abstractNum>
+  <w:abstractNum w:abstractNumId="59" w15:restartNumberingAfterBreak="0">
     <w:nsid w:val="7F496EA4"/>
     <w:multiLevelType w:val="multilevel"/>
     <w:tmpl w:val="BDD297EA"/>
@@ -30057,7 +31731,7 @@
     <w:abstractNumId w:val="14"/>
   </w:num>
   <w:num w:numId="11" w16cid:durableId="577635350">
-    <w:abstractNumId w:val="58"/>
+    <w:abstractNumId w:val="59"/>
   </w:num>
   <w:num w:numId="12" w16cid:durableId="468861868">
     <w:abstractNumId w:val="35"/>
@@ -30202,6 +31876,9 @@
   </w:num>
   <w:num w:numId="59" w16cid:durableId="341393533">
     <w:abstractNumId w:val="49"/>
+  </w:num>
+  <w:num w:numId="60" w16cid:durableId="283658287">
+    <w:abstractNumId w:val="58"/>
   </w:num>
 </w:numbering>
 </file>
@@ -30606,7 +32283,7 @@
   <w:style w:type="paragraph" w:default="1" w:styleId="Normal">
     <w:name w:val="Normal"/>
     <w:qFormat/>
-    <w:rsid w:val="00813DC0"/>
+    <w:rsid w:val="00461B9B"/>
     <w:pPr>
       <w:tabs>
         <w:tab w:val="left" w:pos="180"/>

</xml_diff>